<commit_message>
Tai lieu bai thuyet trinh ver2
</commit_message>
<xml_diff>
--- a/Tài liệu kiểm thử..docx
+++ b/Tài liệu kiểm thử..docx
@@ -2,6 +2,2635 @@
 <file path=word/document.xml><?xml version="1.0" encoding="utf-8"?>
 <w:document xmlns:wpc="http://schemas.microsoft.com/office/word/2010/wordprocessingCanvas" xmlns:mc="http://schemas.openxmlformats.org/markup-compatibility/2006" xmlns:o="urn:schemas-microsoft-com:office:office" xmlns:r="http://schemas.openxmlformats.org/officeDocument/2006/relationships" xmlns:m="http://schemas.openxmlformats.org/officeDocument/2006/math" xmlns:v="urn:schemas-microsoft-com:vml" xmlns:wp14="http://schemas.microsoft.com/office/word/2010/wordprocessingDrawing" xmlns:wp="http://schemas.openxmlformats.org/drawingml/2006/wordprocessingDrawing" xmlns:w10="urn:schemas-microsoft-com:office:word" xmlns:w="http://schemas.openxmlformats.org/wordprocessingml/2006/main" xmlns:w14="http://schemas.microsoft.com/office/word/2010/wordml" xmlns:w15="http://schemas.microsoft.com/office/word/2012/wordml" xmlns:wpg="http://schemas.microsoft.com/office/word/2010/wordprocessingGroup" xmlns:wpi="http://schemas.microsoft.com/office/word/2010/wordprocessingInk" xmlns:wne="http://schemas.microsoft.com/office/word/2006/wordml" xmlns:wps="http://schemas.microsoft.com/office/word/2010/wordprocessingShape" mc:Ignorable="w14 w15 wp14">
   <w:body>
+    <w:sdt>
+      <w:sdtPr>
+        <w:rPr>
+          <w:rFonts w:ascii="Times New Roman" w:eastAsiaTheme="minorHAnsi" w:hAnsi="Times New Roman" w:cs="Times New Roman"/>
+          <w:color w:val="auto"/>
+          <w:sz w:val="28"/>
+          <w:szCs w:val="28"/>
+        </w:rPr>
+        <w:id w:val="1878114353"/>
+        <w:docPartObj>
+          <w:docPartGallery w:val="Table of Contents"/>
+          <w:docPartUnique/>
+        </w:docPartObj>
+      </w:sdtPr>
+      <w:sdtEndPr>
+        <w:rPr>
+          <w:rFonts w:asciiTheme="minorHAnsi" w:hAnsiTheme="minorHAnsi" w:cstheme="minorBidi"/>
+          <w:b/>
+          <w:bCs/>
+          <w:noProof/>
+          <w:sz w:val="22"/>
+          <w:szCs w:val="22"/>
+        </w:rPr>
+      </w:sdtEndPr>
+      <w:sdtContent>
+        <w:bookmarkStart w:id="0" w:name="_GoBack" w:displacedByCustomXml="prev"/>
+        <w:bookmarkEnd w:id="0" w:displacedByCustomXml="prev"/>
+        <w:p>
+          <w:pPr>
+            <w:pStyle w:val="TOCHeading"/>
+            <w:rPr>
+              <w:rFonts w:ascii="Times New Roman" w:hAnsi="Times New Roman" w:cs="Times New Roman"/>
+              <w:sz w:val="28"/>
+              <w:szCs w:val="28"/>
+            </w:rPr>
+          </w:pPr>
+        </w:p>
+        <w:p>
+          <w:pPr>
+            <w:pStyle w:val="TOC1"/>
+            <w:tabs>
+              <w:tab w:val="right" w:leader="dot" w:pos="9350"/>
+            </w:tabs>
+            <w:rPr>
+              <w:rFonts w:ascii="Times New Roman" w:eastAsiaTheme="minorEastAsia" w:hAnsi="Times New Roman" w:cs="Times New Roman"/>
+              <w:noProof/>
+              <w:sz w:val="28"/>
+              <w:szCs w:val="28"/>
+            </w:rPr>
+          </w:pPr>
+          <w:r>
+            <w:rPr>
+              <w:rFonts w:ascii="Times New Roman" w:hAnsi="Times New Roman" w:cs="Times New Roman"/>
+              <w:sz w:val="28"/>
+              <w:szCs w:val="28"/>
+            </w:rPr>
+            <w:fldChar w:fldCharType="begin"/>
+          </w:r>
+          <w:r>
+            <w:rPr>
+              <w:rFonts w:ascii="Times New Roman" w:hAnsi="Times New Roman" w:cs="Times New Roman"/>
+              <w:sz w:val="28"/>
+              <w:szCs w:val="28"/>
+            </w:rPr>
+            <w:instrText xml:space="preserve"> TOC \o "1-3" \h \z \u </w:instrText>
+          </w:r>
+          <w:r>
+            <w:rPr>
+              <w:rFonts w:ascii="Times New Roman" w:hAnsi="Times New Roman" w:cs="Times New Roman"/>
+              <w:sz w:val="28"/>
+              <w:szCs w:val="28"/>
+            </w:rPr>
+            <w:fldChar w:fldCharType="separate"/>
+          </w:r>
+          <w:hyperlink w:anchor="_Toc437379795" w:history="1">
+            <w:r>
+              <w:rPr>
+                <w:rStyle w:val="Hyperlink"/>
+                <w:rFonts w:ascii="Times New Roman" w:hAnsi="Times New Roman" w:cs="Times New Roman"/>
+                <w:b/>
+                <w:noProof/>
+                <w:sz w:val="28"/>
+                <w:szCs w:val="28"/>
+              </w:rPr>
+              <w:t>NGUYÊN TẮC CƠ BẢN CỦA KIỂM THỬ</w:t>
+            </w:r>
+            <w:r>
+              <w:rPr>
+                <w:rFonts w:ascii="Times New Roman" w:hAnsi="Times New Roman" w:cs="Times New Roman"/>
+                <w:noProof/>
+                <w:webHidden/>
+                <w:sz w:val="28"/>
+                <w:szCs w:val="28"/>
+              </w:rPr>
+              <w:tab/>
+            </w:r>
+            <w:r>
+              <w:rPr>
+                <w:rFonts w:ascii="Times New Roman" w:hAnsi="Times New Roman" w:cs="Times New Roman"/>
+                <w:noProof/>
+                <w:webHidden/>
+                <w:sz w:val="28"/>
+                <w:szCs w:val="28"/>
+              </w:rPr>
+              <w:fldChar w:fldCharType="begin"/>
+            </w:r>
+            <w:r>
+              <w:rPr>
+                <w:rFonts w:ascii="Times New Roman" w:hAnsi="Times New Roman" w:cs="Times New Roman"/>
+                <w:noProof/>
+                <w:webHidden/>
+                <w:sz w:val="28"/>
+                <w:szCs w:val="28"/>
+              </w:rPr>
+              <w:instrText xml:space="preserve"> PAGEREF _Toc437379795 \h </w:instrText>
+            </w:r>
+            <w:r>
+              <w:rPr>
+                <w:rFonts w:ascii="Times New Roman" w:hAnsi="Times New Roman" w:cs="Times New Roman"/>
+                <w:noProof/>
+                <w:webHidden/>
+                <w:sz w:val="28"/>
+                <w:szCs w:val="28"/>
+              </w:rPr>
+            </w:r>
+            <w:r>
+              <w:rPr>
+                <w:rFonts w:ascii="Times New Roman" w:hAnsi="Times New Roman" w:cs="Times New Roman"/>
+                <w:noProof/>
+                <w:webHidden/>
+                <w:sz w:val="28"/>
+                <w:szCs w:val="28"/>
+              </w:rPr>
+              <w:fldChar w:fldCharType="separate"/>
+            </w:r>
+            <w:r>
+              <w:rPr>
+                <w:rFonts w:ascii="Times New Roman" w:hAnsi="Times New Roman" w:cs="Times New Roman"/>
+                <w:noProof/>
+                <w:webHidden/>
+                <w:sz w:val="28"/>
+                <w:szCs w:val="28"/>
+              </w:rPr>
+              <w:t>2</w:t>
+            </w:r>
+            <w:r>
+              <w:rPr>
+                <w:rFonts w:ascii="Times New Roman" w:hAnsi="Times New Roman" w:cs="Times New Roman"/>
+                <w:noProof/>
+                <w:webHidden/>
+                <w:sz w:val="28"/>
+                <w:szCs w:val="28"/>
+              </w:rPr>
+              <w:fldChar w:fldCharType="end"/>
+            </w:r>
+          </w:hyperlink>
+        </w:p>
+        <w:p>
+          <w:pPr>
+            <w:pStyle w:val="TOC1"/>
+            <w:tabs>
+              <w:tab w:val="left" w:pos="440"/>
+              <w:tab w:val="right" w:leader="dot" w:pos="9350"/>
+            </w:tabs>
+            <w:rPr>
+              <w:rFonts w:ascii="Times New Roman" w:eastAsiaTheme="minorEastAsia" w:hAnsi="Times New Roman" w:cs="Times New Roman"/>
+              <w:noProof/>
+              <w:sz w:val="28"/>
+              <w:szCs w:val="28"/>
+            </w:rPr>
+          </w:pPr>
+          <w:hyperlink w:anchor="_Toc437379796" w:history="1">
+            <w:r>
+              <w:rPr>
+                <w:rStyle w:val="Hyperlink"/>
+                <w:rFonts w:ascii="Times New Roman" w:hAnsi="Times New Roman" w:cs="Times New Roman"/>
+                <w:b/>
+                <w:noProof/>
+                <w:sz w:val="28"/>
+                <w:szCs w:val="28"/>
+              </w:rPr>
+              <w:t>1.</w:t>
+            </w:r>
+            <w:r>
+              <w:rPr>
+                <w:rFonts w:ascii="Times New Roman" w:eastAsiaTheme="minorEastAsia" w:hAnsi="Times New Roman" w:cs="Times New Roman"/>
+                <w:noProof/>
+                <w:sz w:val="28"/>
+                <w:szCs w:val="28"/>
+              </w:rPr>
+              <w:tab/>
+            </w:r>
+            <w:r>
+              <w:rPr>
+                <w:rStyle w:val="Hyperlink"/>
+                <w:rFonts w:ascii="Times New Roman" w:hAnsi="Times New Roman" w:cs="Times New Roman"/>
+                <w:b/>
+                <w:noProof/>
+                <w:sz w:val="28"/>
+                <w:szCs w:val="28"/>
+              </w:rPr>
+              <w:t>Tại sao kiểm thử là cần thiết.</w:t>
+            </w:r>
+            <w:r>
+              <w:rPr>
+                <w:rFonts w:ascii="Times New Roman" w:hAnsi="Times New Roman" w:cs="Times New Roman"/>
+                <w:noProof/>
+                <w:webHidden/>
+                <w:sz w:val="28"/>
+                <w:szCs w:val="28"/>
+              </w:rPr>
+              <w:tab/>
+            </w:r>
+            <w:r>
+              <w:rPr>
+                <w:rFonts w:ascii="Times New Roman" w:hAnsi="Times New Roman" w:cs="Times New Roman"/>
+                <w:noProof/>
+                <w:webHidden/>
+                <w:sz w:val="28"/>
+                <w:szCs w:val="28"/>
+              </w:rPr>
+              <w:fldChar w:fldCharType="begin"/>
+            </w:r>
+            <w:r>
+              <w:rPr>
+                <w:rFonts w:ascii="Times New Roman" w:hAnsi="Times New Roman" w:cs="Times New Roman"/>
+                <w:noProof/>
+                <w:webHidden/>
+                <w:sz w:val="28"/>
+                <w:szCs w:val="28"/>
+              </w:rPr>
+              <w:instrText xml:space="preserve"> PAGEREF _Toc437379796 \h </w:instrText>
+            </w:r>
+            <w:r>
+              <w:rPr>
+                <w:rFonts w:ascii="Times New Roman" w:hAnsi="Times New Roman" w:cs="Times New Roman"/>
+                <w:noProof/>
+                <w:webHidden/>
+                <w:sz w:val="28"/>
+                <w:szCs w:val="28"/>
+              </w:rPr>
+            </w:r>
+            <w:r>
+              <w:rPr>
+                <w:rFonts w:ascii="Times New Roman" w:hAnsi="Times New Roman" w:cs="Times New Roman"/>
+                <w:noProof/>
+                <w:webHidden/>
+                <w:sz w:val="28"/>
+                <w:szCs w:val="28"/>
+              </w:rPr>
+              <w:fldChar w:fldCharType="separate"/>
+            </w:r>
+            <w:r>
+              <w:rPr>
+                <w:rFonts w:ascii="Times New Roman" w:hAnsi="Times New Roman" w:cs="Times New Roman"/>
+                <w:noProof/>
+                <w:webHidden/>
+                <w:sz w:val="28"/>
+                <w:szCs w:val="28"/>
+              </w:rPr>
+              <w:t>2</w:t>
+            </w:r>
+            <w:r>
+              <w:rPr>
+                <w:rFonts w:ascii="Times New Roman" w:hAnsi="Times New Roman" w:cs="Times New Roman"/>
+                <w:noProof/>
+                <w:webHidden/>
+                <w:sz w:val="28"/>
+                <w:szCs w:val="28"/>
+              </w:rPr>
+              <w:fldChar w:fldCharType="end"/>
+            </w:r>
+          </w:hyperlink>
+        </w:p>
+        <w:p>
+          <w:pPr>
+            <w:pStyle w:val="TOC2"/>
+            <w:tabs>
+              <w:tab w:val="left" w:pos="880"/>
+              <w:tab w:val="right" w:leader="dot" w:pos="9350"/>
+            </w:tabs>
+            <w:rPr>
+              <w:rFonts w:ascii="Times New Roman" w:eastAsiaTheme="minorEastAsia" w:hAnsi="Times New Roman" w:cs="Times New Roman"/>
+              <w:noProof/>
+              <w:sz w:val="28"/>
+              <w:szCs w:val="28"/>
+            </w:rPr>
+          </w:pPr>
+          <w:hyperlink w:anchor="_Toc437379797" w:history="1">
+            <w:r>
+              <w:rPr>
+                <w:rStyle w:val="Hyperlink"/>
+                <w:rFonts w:ascii="Times New Roman" w:hAnsi="Times New Roman" w:cs="Times New Roman"/>
+                <w:b/>
+                <w:noProof/>
+                <w:sz w:val="28"/>
+                <w:szCs w:val="28"/>
+              </w:rPr>
+              <w:t>1.1</w:t>
+            </w:r>
+            <w:r>
+              <w:rPr>
+                <w:rFonts w:ascii="Times New Roman" w:eastAsiaTheme="minorEastAsia" w:hAnsi="Times New Roman" w:cs="Times New Roman"/>
+                <w:noProof/>
+                <w:sz w:val="28"/>
+                <w:szCs w:val="28"/>
+              </w:rPr>
+              <w:tab/>
+            </w:r>
+            <w:r>
+              <w:rPr>
+                <w:rStyle w:val="Hyperlink"/>
+                <w:rFonts w:ascii="Times New Roman" w:hAnsi="Times New Roman" w:cs="Times New Roman"/>
+                <w:b/>
+                <w:noProof/>
+                <w:sz w:val="28"/>
+                <w:szCs w:val="28"/>
+              </w:rPr>
+              <w:t>Giới thiệu.</w:t>
+            </w:r>
+            <w:r>
+              <w:rPr>
+                <w:rFonts w:ascii="Times New Roman" w:hAnsi="Times New Roman" w:cs="Times New Roman"/>
+                <w:noProof/>
+                <w:webHidden/>
+                <w:sz w:val="28"/>
+                <w:szCs w:val="28"/>
+              </w:rPr>
+              <w:tab/>
+            </w:r>
+            <w:r>
+              <w:rPr>
+                <w:rFonts w:ascii="Times New Roman" w:hAnsi="Times New Roman" w:cs="Times New Roman"/>
+                <w:noProof/>
+                <w:webHidden/>
+                <w:sz w:val="28"/>
+                <w:szCs w:val="28"/>
+              </w:rPr>
+              <w:fldChar w:fldCharType="begin"/>
+            </w:r>
+            <w:r>
+              <w:rPr>
+                <w:rFonts w:ascii="Times New Roman" w:hAnsi="Times New Roman" w:cs="Times New Roman"/>
+                <w:noProof/>
+                <w:webHidden/>
+                <w:sz w:val="28"/>
+                <w:szCs w:val="28"/>
+              </w:rPr>
+              <w:instrText xml:space="preserve"> PAGEREF _Toc437379797 \h </w:instrText>
+            </w:r>
+            <w:r>
+              <w:rPr>
+                <w:rFonts w:ascii="Times New Roman" w:hAnsi="Times New Roman" w:cs="Times New Roman"/>
+                <w:noProof/>
+                <w:webHidden/>
+                <w:sz w:val="28"/>
+                <w:szCs w:val="28"/>
+              </w:rPr>
+            </w:r>
+            <w:r>
+              <w:rPr>
+                <w:rFonts w:ascii="Times New Roman" w:hAnsi="Times New Roman" w:cs="Times New Roman"/>
+                <w:noProof/>
+                <w:webHidden/>
+                <w:sz w:val="28"/>
+                <w:szCs w:val="28"/>
+              </w:rPr>
+              <w:fldChar w:fldCharType="separate"/>
+            </w:r>
+            <w:r>
+              <w:rPr>
+                <w:rFonts w:ascii="Times New Roman" w:hAnsi="Times New Roman" w:cs="Times New Roman"/>
+                <w:noProof/>
+                <w:webHidden/>
+                <w:sz w:val="28"/>
+                <w:szCs w:val="28"/>
+              </w:rPr>
+              <w:t>2</w:t>
+            </w:r>
+            <w:r>
+              <w:rPr>
+                <w:rFonts w:ascii="Times New Roman" w:hAnsi="Times New Roman" w:cs="Times New Roman"/>
+                <w:noProof/>
+                <w:webHidden/>
+                <w:sz w:val="28"/>
+                <w:szCs w:val="28"/>
+              </w:rPr>
+              <w:fldChar w:fldCharType="end"/>
+            </w:r>
+          </w:hyperlink>
+        </w:p>
+        <w:p>
+          <w:pPr>
+            <w:pStyle w:val="TOC2"/>
+            <w:tabs>
+              <w:tab w:val="left" w:pos="880"/>
+              <w:tab w:val="right" w:leader="dot" w:pos="9350"/>
+            </w:tabs>
+            <w:rPr>
+              <w:rFonts w:ascii="Times New Roman" w:eastAsiaTheme="minorEastAsia" w:hAnsi="Times New Roman" w:cs="Times New Roman"/>
+              <w:noProof/>
+              <w:sz w:val="28"/>
+              <w:szCs w:val="28"/>
+            </w:rPr>
+          </w:pPr>
+          <w:hyperlink w:anchor="_Toc437379798" w:history="1">
+            <w:r>
+              <w:rPr>
+                <w:rStyle w:val="Hyperlink"/>
+                <w:rFonts w:ascii="Times New Roman" w:hAnsi="Times New Roman" w:cs="Times New Roman"/>
+                <w:b/>
+                <w:noProof/>
+                <w:sz w:val="28"/>
+                <w:szCs w:val="28"/>
+              </w:rPr>
+              <w:t>1.2</w:t>
+            </w:r>
+            <w:r>
+              <w:rPr>
+                <w:rFonts w:ascii="Times New Roman" w:eastAsiaTheme="minorEastAsia" w:hAnsi="Times New Roman" w:cs="Times New Roman"/>
+                <w:noProof/>
+                <w:sz w:val="28"/>
+                <w:szCs w:val="28"/>
+              </w:rPr>
+              <w:tab/>
+            </w:r>
+            <w:r>
+              <w:rPr>
+                <w:rStyle w:val="Hyperlink"/>
+                <w:rFonts w:ascii="Times New Roman" w:hAnsi="Times New Roman" w:cs="Times New Roman"/>
+                <w:b/>
+                <w:noProof/>
+                <w:sz w:val="28"/>
+                <w:szCs w:val="28"/>
+              </w:rPr>
+              <w:t>Kiểm thử là gì?</w:t>
+            </w:r>
+            <w:r>
+              <w:rPr>
+                <w:rFonts w:ascii="Times New Roman" w:hAnsi="Times New Roman" w:cs="Times New Roman"/>
+                <w:noProof/>
+                <w:webHidden/>
+                <w:sz w:val="28"/>
+                <w:szCs w:val="28"/>
+              </w:rPr>
+              <w:tab/>
+            </w:r>
+            <w:r>
+              <w:rPr>
+                <w:rFonts w:ascii="Times New Roman" w:hAnsi="Times New Roman" w:cs="Times New Roman"/>
+                <w:noProof/>
+                <w:webHidden/>
+                <w:sz w:val="28"/>
+                <w:szCs w:val="28"/>
+              </w:rPr>
+              <w:fldChar w:fldCharType="begin"/>
+            </w:r>
+            <w:r>
+              <w:rPr>
+                <w:rFonts w:ascii="Times New Roman" w:hAnsi="Times New Roman" w:cs="Times New Roman"/>
+                <w:noProof/>
+                <w:webHidden/>
+                <w:sz w:val="28"/>
+                <w:szCs w:val="28"/>
+              </w:rPr>
+              <w:instrText xml:space="preserve"> PAGEREF _Toc437379798 \h </w:instrText>
+            </w:r>
+            <w:r>
+              <w:rPr>
+                <w:rFonts w:ascii="Times New Roman" w:hAnsi="Times New Roman" w:cs="Times New Roman"/>
+                <w:noProof/>
+                <w:webHidden/>
+                <w:sz w:val="28"/>
+                <w:szCs w:val="28"/>
+              </w:rPr>
+            </w:r>
+            <w:r>
+              <w:rPr>
+                <w:rFonts w:ascii="Times New Roman" w:hAnsi="Times New Roman" w:cs="Times New Roman"/>
+                <w:noProof/>
+                <w:webHidden/>
+                <w:sz w:val="28"/>
+                <w:szCs w:val="28"/>
+              </w:rPr>
+              <w:fldChar w:fldCharType="separate"/>
+            </w:r>
+            <w:r>
+              <w:rPr>
+                <w:rFonts w:ascii="Times New Roman" w:hAnsi="Times New Roman" w:cs="Times New Roman"/>
+                <w:noProof/>
+                <w:webHidden/>
+                <w:sz w:val="28"/>
+                <w:szCs w:val="28"/>
+              </w:rPr>
+              <w:t>2</w:t>
+            </w:r>
+            <w:r>
+              <w:rPr>
+                <w:rFonts w:ascii="Times New Roman" w:hAnsi="Times New Roman" w:cs="Times New Roman"/>
+                <w:noProof/>
+                <w:webHidden/>
+                <w:sz w:val="28"/>
+                <w:szCs w:val="28"/>
+              </w:rPr>
+              <w:fldChar w:fldCharType="end"/>
+            </w:r>
+          </w:hyperlink>
+        </w:p>
+        <w:p>
+          <w:pPr>
+            <w:pStyle w:val="TOC2"/>
+            <w:tabs>
+              <w:tab w:val="left" w:pos="880"/>
+              <w:tab w:val="right" w:leader="dot" w:pos="9350"/>
+            </w:tabs>
+            <w:rPr>
+              <w:rFonts w:ascii="Times New Roman" w:eastAsiaTheme="minorEastAsia" w:hAnsi="Times New Roman" w:cs="Times New Roman"/>
+              <w:noProof/>
+              <w:sz w:val="28"/>
+              <w:szCs w:val="28"/>
+            </w:rPr>
+          </w:pPr>
+          <w:hyperlink w:anchor="_Toc437379799" w:history="1">
+            <w:r>
+              <w:rPr>
+                <w:rStyle w:val="Hyperlink"/>
+                <w:rFonts w:ascii="Times New Roman" w:hAnsi="Times New Roman" w:cs="Times New Roman"/>
+                <w:b/>
+                <w:noProof/>
+                <w:sz w:val="28"/>
+                <w:szCs w:val="28"/>
+              </w:rPr>
+              <w:t>1.3</w:t>
+            </w:r>
+            <w:r>
+              <w:rPr>
+                <w:rFonts w:ascii="Times New Roman" w:eastAsiaTheme="minorEastAsia" w:hAnsi="Times New Roman" w:cs="Times New Roman"/>
+                <w:noProof/>
+                <w:sz w:val="28"/>
+                <w:szCs w:val="28"/>
+              </w:rPr>
+              <w:tab/>
+            </w:r>
+            <w:r>
+              <w:rPr>
+                <w:rStyle w:val="Hyperlink"/>
+                <w:rFonts w:ascii="Times New Roman" w:hAnsi="Times New Roman" w:cs="Times New Roman"/>
+                <w:b/>
+                <w:noProof/>
+                <w:sz w:val="28"/>
+                <w:szCs w:val="28"/>
+              </w:rPr>
+              <w:t>Bối cảnh của các phần mềm.</w:t>
+            </w:r>
+            <w:r>
+              <w:rPr>
+                <w:rFonts w:ascii="Times New Roman" w:hAnsi="Times New Roman" w:cs="Times New Roman"/>
+                <w:noProof/>
+                <w:webHidden/>
+                <w:sz w:val="28"/>
+                <w:szCs w:val="28"/>
+              </w:rPr>
+              <w:tab/>
+            </w:r>
+            <w:r>
+              <w:rPr>
+                <w:rFonts w:ascii="Times New Roman" w:hAnsi="Times New Roman" w:cs="Times New Roman"/>
+                <w:noProof/>
+                <w:webHidden/>
+                <w:sz w:val="28"/>
+                <w:szCs w:val="28"/>
+              </w:rPr>
+              <w:fldChar w:fldCharType="begin"/>
+            </w:r>
+            <w:r>
+              <w:rPr>
+                <w:rFonts w:ascii="Times New Roman" w:hAnsi="Times New Roman" w:cs="Times New Roman"/>
+                <w:noProof/>
+                <w:webHidden/>
+                <w:sz w:val="28"/>
+                <w:szCs w:val="28"/>
+              </w:rPr>
+              <w:instrText xml:space="preserve"> PAGEREF _Toc437379799 \h </w:instrText>
+            </w:r>
+            <w:r>
+              <w:rPr>
+                <w:rFonts w:ascii="Times New Roman" w:hAnsi="Times New Roman" w:cs="Times New Roman"/>
+                <w:noProof/>
+                <w:webHidden/>
+                <w:sz w:val="28"/>
+                <w:szCs w:val="28"/>
+              </w:rPr>
+            </w:r>
+            <w:r>
+              <w:rPr>
+                <w:rFonts w:ascii="Times New Roman" w:hAnsi="Times New Roman" w:cs="Times New Roman"/>
+                <w:noProof/>
+                <w:webHidden/>
+                <w:sz w:val="28"/>
+                <w:szCs w:val="28"/>
+              </w:rPr>
+              <w:fldChar w:fldCharType="separate"/>
+            </w:r>
+            <w:r>
+              <w:rPr>
+                <w:rFonts w:ascii="Times New Roman" w:hAnsi="Times New Roman" w:cs="Times New Roman"/>
+                <w:noProof/>
+                <w:webHidden/>
+                <w:sz w:val="28"/>
+                <w:szCs w:val="28"/>
+              </w:rPr>
+              <w:t>4</w:t>
+            </w:r>
+            <w:r>
+              <w:rPr>
+                <w:rFonts w:ascii="Times New Roman" w:hAnsi="Times New Roman" w:cs="Times New Roman"/>
+                <w:noProof/>
+                <w:webHidden/>
+                <w:sz w:val="28"/>
+                <w:szCs w:val="28"/>
+              </w:rPr>
+              <w:fldChar w:fldCharType="end"/>
+            </w:r>
+          </w:hyperlink>
+        </w:p>
+        <w:p>
+          <w:pPr>
+            <w:pStyle w:val="TOC2"/>
+            <w:tabs>
+              <w:tab w:val="left" w:pos="880"/>
+              <w:tab w:val="right" w:leader="dot" w:pos="9350"/>
+            </w:tabs>
+            <w:rPr>
+              <w:rFonts w:ascii="Times New Roman" w:eastAsiaTheme="minorEastAsia" w:hAnsi="Times New Roman" w:cs="Times New Roman"/>
+              <w:noProof/>
+              <w:sz w:val="28"/>
+              <w:szCs w:val="28"/>
+            </w:rPr>
+          </w:pPr>
+          <w:hyperlink w:anchor="_Toc437379800" w:history="1">
+            <w:r>
+              <w:rPr>
+                <w:rStyle w:val="Hyperlink"/>
+                <w:rFonts w:ascii="Times New Roman" w:hAnsi="Times New Roman" w:cs="Times New Roman"/>
+                <w:b/>
+                <w:noProof/>
+                <w:sz w:val="28"/>
+                <w:szCs w:val="28"/>
+              </w:rPr>
+              <w:t>1.4</w:t>
+            </w:r>
+            <w:r>
+              <w:rPr>
+                <w:rFonts w:ascii="Times New Roman" w:eastAsiaTheme="minorEastAsia" w:hAnsi="Times New Roman" w:cs="Times New Roman"/>
+                <w:noProof/>
+                <w:sz w:val="28"/>
+                <w:szCs w:val="28"/>
+              </w:rPr>
+              <w:tab/>
+            </w:r>
+            <w:r>
+              <w:rPr>
+                <w:rStyle w:val="Hyperlink"/>
+                <w:rFonts w:ascii="Times New Roman" w:hAnsi="Times New Roman" w:cs="Times New Roman"/>
+                <w:b/>
+                <w:noProof/>
+                <w:sz w:val="28"/>
+                <w:szCs w:val="28"/>
+              </w:rPr>
+              <w:t>Nguyên nhân của các lỗi phần mềm.</w:t>
+            </w:r>
+            <w:r>
+              <w:rPr>
+                <w:rFonts w:ascii="Times New Roman" w:hAnsi="Times New Roman" w:cs="Times New Roman"/>
+                <w:noProof/>
+                <w:webHidden/>
+                <w:sz w:val="28"/>
+                <w:szCs w:val="28"/>
+              </w:rPr>
+              <w:tab/>
+            </w:r>
+            <w:r>
+              <w:rPr>
+                <w:rFonts w:ascii="Times New Roman" w:hAnsi="Times New Roman" w:cs="Times New Roman"/>
+                <w:noProof/>
+                <w:webHidden/>
+                <w:sz w:val="28"/>
+                <w:szCs w:val="28"/>
+              </w:rPr>
+              <w:fldChar w:fldCharType="begin"/>
+            </w:r>
+            <w:r>
+              <w:rPr>
+                <w:rFonts w:ascii="Times New Roman" w:hAnsi="Times New Roman" w:cs="Times New Roman"/>
+                <w:noProof/>
+                <w:webHidden/>
+                <w:sz w:val="28"/>
+                <w:szCs w:val="28"/>
+              </w:rPr>
+              <w:instrText xml:space="preserve"> PAGEREF _Toc437379800 \h </w:instrText>
+            </w:r>
+            <w:r>
+              <w:rPr>
+                <w:rFonts w:ascii="Times New Roman" w:hAnsi="Times New Roman" w:cs="Times New Roman"/>
+                <w:noProof/>
+                <w:webHidden/>
+                <w:sz w:val="28"/>
+                <w:szCs w:val="28"/>
+              </w:rPr>
+            </w:r>
+            <w:r>
+              <w:rPr>
+                <w:rFonts w:ascii="Times New Roman" w:hAnsi="Times New Roman" w:cs="Times New Roman"/>
+                <w:noProof/>
+                <w:webHidden/>
+                <w:sz w:val="28"/>
+                <w:szCs w:val="28"/>
+              </w:rPr>
+              <w:fldChar w:fldCharType="separate"/>
+            </w:r>
+            <w:r>
+              <w:rPr>
+                <w:rFonts w:ascii="Times New Roman" w:hAnsi="Times New Roman" w:cs="Times New Roman"/>
+                <w:noProof/>
+                <w:webHidden/>
+                <w:sz w:val="28"/>
+                <w:szCs w:val="28"/>
+              </w:rPr>
+              <w:t>4</w:t>
+            </w:r>
+            <w:r>
+              <w:rPr>
+                <w:rFonts w:ascii="Times New Roman" w:hAnsi="Times New Roman" w:cs="Times New Roman"/>
+                <w:noProof/>
+                <w:webHidden/>
+                <w:sz w:val="28"/>
+                <w:szCs w:val="28"/>
+              </w:rPr>
+              <w:fldChar w:fldCharType="end"/>
+            </w:r>
+          </w:hyperlink>
+        </w:p>
+        <w:p>
+          <w:pPr>
+            <w:pStyle w:val="TOC2"/>
+            <w:tabs>
+              <w:tab w:val="left" w:pos="880"/>
+              <w:tab w:val="right" w:leader="dot" w:pos="9350"/>
+            </w:tabs>
+            <w:rPr>
+              <w:rFonts w:ascii="Times New Roman" w:eastAsiaTheme="minorEastAsia" w:hAnsi="Times New Roman" w:cs="Times New Roman"/>
+              <w:noProof/>
+              <w:sz w:val="28"/>
+              <w:szCs w:val="28"/>
+            </w:rPr>
+          </w:pPr>
+          <w:hyperlink w:anchor="_Toc437379801" w:history="1">
+            <w:r>
+              <w:rPr>
+                <w:rStyle w:val="Hyperlink"/>
+                <w:rFonts w:ascii="Times New Roman" w:hAnsi="Times New Roman" w:cs="Times New Roman"/>
+                <w:b/>
+                <w:noProof/>
+                <w:sz w:val="28"/>
+                <w:szCs w:val="28"/>
+              </w:rPr>
+              <w:t>1.5</w:t>
+            </w:r>
+            <w:r>
+              <w:rPr>
+                <w:rFonts w:ascii="Times New Roman" w:eastAsiaTheme="minorEastAsia" w:hAnsi="Times New Roman" w:cs="Times New Roman"/>
+                <w:noProof/>
+                <w:sz w:val="28"/>
+                <w:szCs w:val="28"/>
+              </w:rPr>
+              <w:tab/>
+            </w:r>
+            <w:r>
+              <w:rPr>
+                <w:rStyle w:val="Hyperlink"/>
+                <w:rFonts w:ascii="Times New Roman" w:hAnsi="Times New Roman" w:cs="Times New Roman"/>
+                <w:b/>
+                <w:noProof/>
+                <w:sz w:val="28"/>
+                <w:szCs w:val="28"/>
+              </w:rPr>
+              <w:t>Chi phí cho việc sửa lỗi phần mềm.</w:t>
+            </w:r>
+            <w:r>
+              <w:rPr>
+                <w:rFonts w:ascii="Times New Roman" w:hAnsi="Times New Roman" w:cs="Times New Roman"/>
+                <w:noProof/>
+                <w:webHidden/>
+                <w:sz w:val="28"/>
+                <w:szCs w:val="28"/>
+              </w:rPr>
+              <w:tab/>
+            </w:r>
+            <w:r>
+              <w:rPr>
+                <w:rFonts w:ascii="Times New Roman" w:hAnsi="Times New Roman" w:cs="Times New Roman"/>
+                <w:noProof/>
+                <w:webHidden/>
+                <w:sz w:val="28"/>
+                <w:szCs w:val="28"/>
+              </w:rPr>
+              <w:fldChar w:fldCharType="begin"/>
+            </w:r>
+            <w:r>
+              <w:rPr>
+                <w:rFonts w:ascii="Times New Roman" w:hAnsi="Times New Roman" w:cs="Times New Roman"/>
+                <w:noProof/>
+                <w:webHidden/>
+                <w:sz w:val="28"/>
+                <w:szCs w:val="28"/>
+              </w:rPr>
+              <w:instrText xml:space="preserve"> PAGEREF _Toc437379801 \h </w:instrText>
+            </w:r>
+            <w:r>
+              <w:rPr>
+                <w:rFonts w:ascii="Times New Roman" w:hAnsi="Times New Roman" w:cs="Times New Roman"/>
+                <w:noProof/>
+                <w:webHidden/>
+                <w:sz w:val="28"/>
+                <w:szCs w:val="28"/>
+              </w:rPr>
+            </w:r>
+            <w:r>
+              <w:rPr>
+                <w:rFonts w:ascii="Times New Roman" w:hAnsi="Times New Roman" w:cs="Times New Roman"/>
+                <w:noProof/>
+                <w:webHidden/>
+                <w:sz w:val="28"/>
+                <w:szCs w:val="28"/>
+              </w:rPr>
+              <w:fldChar w:fldCharType="separate"/>
+            </w:r>
+            <w:r>
+              <w:rPr>
+                <w:rFonts w:ascii="Times New Roman" w:hAnsi="Times New Roman" w:cs="Times New Roman"/>
+                <w:noProof/>
+                <w:webHidden/>
+                <w:sz w:val="28"/>
+                <w:szCs w:val="28"/>
+              </w:rPr>
+              <w:t>5</w:t>
+            </w:r>
+            <w:r>
+              <w:rPr>
+                <w:rFonts w:ascii="Times New Roman" w:hAnsi="Times New Roman" w:cs="Times New Roman"/>
+                <w:noProof/>
+                <w:webHidden/>
+                <w:sz w:val="28"/>
+                <w:szCs w:val="28"/>
+              </w:rPr>
+              <w:fldChar w:fldCharType="end"/>
+            </w:r>
+          </w:hyperlink>
+        </w:p>
+        <w:p>
+          <w:pPr>
+            <w:pStyle w:val="TOC2"/>
+            <w:tabs>
+              <w:tab w:val="left" w:pos="880"/>
+              <w:tab w:val="right" w:leader="dot" w:pos="9350"/>
+            </w:tabs>
+            <w:rPr>
+              <w:rFonts w:ascii="Times New Roman" w:eastAsiaTheme="minorEastAsia" w:hAnsi="Times New Roman" w:cs="Times New Roman"/>
+              <w:noProof/>
+              <w:sz w:val="28"/>
+              <w:szCs w:val="28"/>
+            </w:rPr>
+          </w:pPr>
+          <w:hyperlink w:anchor="_Toc437379802" w:history="1">
+            <w:r>
+              <w:rPr>
+                <w:rStyle w:val="Hyperlink"/>
+                <w:rFonts w:ascii="Times New Roman" w:hAnsi="Times New Roman" w:cs="Times New Roman"/>
+                <w:b/>
+                <w:noProof/>
+                <w:sz w:val="28"/>
+                <w:szCs w:val="28"/>
+              </w:rPr>
+              <w:t>1.6</w:t>
+            </w:r>
+            <w:r>
+              <w:rPr>
+                <w:rFonts w:ascii="Times New Roman" w:eastAsiaTheme="minorEastAsia" w:hAnsi="Times New Roman" w:cs="Times New Roman"/>
+                <w:noProof/>
+                <w:sz w:val="28"/>
+                <w:szCs w:val="28"/>
+              </w:rPr>
+              <w:tab/>
+            </w:r>
+            <w:r>
+              <w:rPr>
+                <w:rStyle w:val="Hyperlink"/>
+                <w:rFonts w:ascii="Times New Roman" w:hAnsi="Times New Roman" w:cs="Times New Roman"/>
+                <w:b/>
+                <w:noProof/>
+                <w:sz w:val="28"/>
+                <w:szCs w:val="28"/>
+              </w:rPr>
+              <w:t>Vai trò của kiểm thử trong phát triển, bảo trì và hoạt động của phần mềm.</w:t>
+            </w:r>
+            <w:r>
+              <w:rPr>
+                <w:rFonts w:ascii="Times New Roman" w:hAnsi="Times New Roman" w:cs="Times New Roman"/>
+                <w:noProof/>
+                <w:webHidden/>
+                <w:sz w:val="28"/>
+                <w:szCs w:val="28"/>
+              </w:rPr>
+              <w:tab/>
+            </w:r>
+            <w:r>
+              <w:rPr>
+                <w:rFonts w:ascii="Times New Roman" w:hAnsi="Times New Roman" w:cs="Times New Roman"/>
+                <w:noProof/>
+                <w:webHidden/>
+                <w:sz w:val="28"/>
+                <w:szCs w:val="28"/>
+              </w:rPr>
+              <w:fldChar w:fldCharType="begin"/>
+            </w:r>
+            <w:r>
+              <w:rPr>
+                <w:rFonts w:ascii="Times New Roman" w:hAnsi="Times New Roman" w:cs="Times New Roman"/>
+                <w:noProof/>
+                <w:webHidden/>
+                <w:sz w:val="28"/>
+                <w:szCs w:val="28"/>
+              </w:rPr>
+              <w:instrText xml:space="preserve"> PAGEREF _Toc437379802 \h </w:instrText>
+            </w:r>
+            <w:r>
+              <w:rPr>
+                <w:rFonts w:ascii="Times New Roman" w:hAnsi="Times New Roman" w:cs="Times New Roman"/>
+                <w:noProof/>
+                <w:webHidden/>
+                <w:sz w:val="28"/>
+                <w:szCs w:val="28"/>
+              </w:rPr>
+            </w:r>
+            <w:r>
+              <w:rPr>
+                <w:rFonts w:ascii="Times New Roman" w:hAnsi="Times New Roman" w:cs="Times New Roman"/>
+                <w:noProof/>
+                <w:webHidden/>
+                <w:sz w:val="28"/>
+                <w:szCs w:val="28"/>
+              </w:rPr>
+              <w:fldChar w:fldCharType="separate"/>
+            </w:r>
+            <w:r>
+              <w:rPr>
+                <w:rFonts w:ascii="Times New Roman" w:hAnsi="Times New Roman" w:cs="Times New Roman"/>
+                <w:noProof/>
+                <w:webHidden/>
+                <w:sz w:val="28"/>
+                <w:szCs w:val="28"/>
+              </w:rPr>
+              <w:t>6</w:t>
+            </w:r>
+            <w:r>
+              <w:rPr>
+                <w:rFonts w:ascii="Times New Roman" w:hAnsi="Times New Roman" w:cs="Times New Roman"/>
+                <w:noProof/>
+                <w:webHidden/>
+                <w:sz w:val="28"/>
+                <w:szCs w:val="28"/>
+              </w:rPr>
+              <w:fldChar w:fldCharType="end"/>
+            </w:r>
+          </w:hyperlink>
+        </w:p>
+        <w:p>
+          <w:pPr>
+            <w:pStyle w:val="TOC2"/>
+            <w:tabs>
+              <w:tab w:val="left" w:pos="880"/>
+              <w:tab w:val="right" w:leader="dot" w:pos="9350"/>
+            </w:tabs>
+            <w:rPr>
+              <w:rFonts w:ascii="Times New Roman" w:eastAsiaTheme="minorEastAsia" w:hAnsi="Times New Roman" w:cs="Times New Roman"/>
+              <w:noProof/>
+              <w:sz w:val="28"/>
+              <w:szCs w:val="28"/>
+            </w:rPr>
+          </w:pPr>
+          <w:hyperlink w:anchor="_Toc437379803" w:history="1">
+            <w:r>
+              <w:rPr>
+                <w:rStyle w:val="Hyperlink"/>
+                <w:rFonts w:ascii="Times New Roman" w:hAnsi="Times New Roman" w:cs="Times New Roman"/>
+                <w:b/>
+                <w:noProof/>
+                <w:sz w:val="28"/>
+                <w:szCs w:val="28"/>
+              </w:rPr>
+              <w:t>1.7</w:t>
+            </w:r>
+            <w:r>
+              <w:rPr>
+                <w:rFonts w:ascii="Times New Roman" w:eastAsiaTheme="minorEastAsia" w:hAnsi="Times New Roman" w:cs="Times New Roman"/>
+                <w:noProof/>
+                <w:sz w:val="28"/>
+                <w:szCs w:val="28"/>
+              </w:rPr>
+              <w:tab/>
+            </w:r>
+            <w:r>
+              <w:rPr>
+                <w:rStyle w:val="Hyperlink"/>
+                <w:rFonts w:ascii="Times New Roman" w:hAnsi="Times New Roman" w:cs="Times New Roman"/>
+                <w:b/>
+                <w:noProof/>
+                <w:sz w:val="28"/>
+                <w:szCs w:val="28"/>
+              </w:rPr>
+              <w:t>Kiểm thử và chất lượng.</w:t>
+            </w:r>
+            <w:r>
+              <w:rPr>
+                <w:rFonts w:ascii="Times New Roman" w:hAnsi="Times New Roman" w:cs="Times New Roman"/>
+                <w:noProof/>
+                <w:webHidden/>
+                <w:sz w:val="28"/>
+                <w:szCs w:val="28"/>
+              </w:rPr>
+              <w:tab/>
+            </w:r>
+            <w:r>
+              <w:rPr>
+                <w:rFonts w:ascii="Times New Roman" w:hAnsi="Times New Roman" w:cs="Times New Roman"/>
+                <w:noProof/>
+                <w:webHidden/>
+                <w:sz w:val="28"/>
+                <w:szCs w:val="28"/>
+              </w:rPr>
+              <w:fldChar w:fldCharType="begin"/>
+            </w:r>
+            <w:r>
+              <w:rPr>
+                <w:rFonts w:ascii="Times New Roman" w:hAnsi="Times New Roman" w:cs="Times New Roman"/>
+                <w:noProof/>
+                <w:webHidden/>
+                <w:sz w:val="28"/>
+                <w:szCs w:val="28"/>
+              </w:rPr>
+              <w:instrText xml:space="preserve"> PAGEREF _Toc437379803 \h </w:instrText>
+            </w:r>
+            <w:r>
+              <w:rPr>
+                <w:rFonts w:ascii="Times New Roman" w:hAnsi="Times New Roman" w:cs="Times New Roman"/>
+                <w:noProof/>
+                <w:webHidden/>
+                <w:sz w:val="28"/>
+                <w:szCs w:val="28"/>
+              </w:rPr>
+            </w:r>
+            <w:r>
+              <w:rPr>
+                <w:rFonts w:ascii="Times New Roman" w:hAnsi="Times New Roman" w:cs="Times New Roman"/>
+                <w:noProof/>
+                <w:webHidden/>
+                <w:sz w:val="28"/>
+                <w:szCs w:val="28"/>
+              </w:rPr>
+              <w:fldChar w:fldCharType="separate"/>
+            </w:r>
+            <w:r>
+              <w:rPr>
+                <w:rFonts w:ascii="Times New Roman" w:hAnsi="Times New Roman" w:cs="Times New Roman"/>
+                <w:noProof/>
+                <w:webHidden/>
+                <w:sz w:val="28"/>
+                <w:szCs w:val="28"/>
+              </w:rPr>
+              <w:t>6</w:t>
+            </w:r>
+            <w:r>
+              <w:rPr>
+                <w:rFonts w:ascii="Times New Roman" w:hAnsi="Times New Roman" w:cs="Times New Roman"/>
+                <w:noProof/>
+                <w:webHidden/>
+                <w:sz w:val="28"/>
+                <w:szCs w:val="28"/>
+              </w:rPr>
+              <w:fldChar w:fldCharType="end"/>
+            </w:r>
+          </w:hyperlink>
+        </w:p>
+        <w:p>
+          <w:pPr>
+            <w:pStyle w:val="TOC2"/>
+            <w:tabs>
+              <w:tab w:val="left" w:pos="880"/>
+              <w:tab w:val="right" w:leader="dot" w:pos="9350"/>
+            </w:tabs>
+            <w:rPr>
+              <w:rFonts w:ascii="Times New Roman" w:eastAsiaTheme="minorEastAsia" w:hAnsi="Times New Roman" w:cs="Times New Roman"/>
+              <w:noProof/>
+              <w:sz w:val="28"/>
+              <w:szCs w:val="28"/>
+            </w:rPr>
+          </w:pPr>
+          <w:hyperlink w:anchor="_Toc437379804" w:history="1">
+            <w:r>
+              <w:rPr>
+                <w:rStyle w:val="Hyperlink"/>
+                <w:rFonts w:ascii="Times New Roman" w:hAnsi="Times New Roman" w:cs="Times New Roman"/>
+                <w:b/>
+                <w:noProof/>
+                <w:sz w:val="28"/>
+                <w:szCs w:val="28"/>
+              </w:rPr>
+              <w:t>1.8</w:t>
+            </w:r>
+            <w:r>
+              <w:rPr>
+                <w:rFonts w:ascii="Times New Roman" w:eastAsiaTheme="minorEastAsia" w:hAnsi="Times New Roman" w:cs="Times New Roman"/>
+                <w:noProof/>
+                <w:sz w:val="28"/>
+                <w:szCs w:val="28"/>
+              </w:rPr>
+              <w:tab/>
+            </w:r>
+            <w:r>
+              <w:rPr>
+                <w:rStyle w:val="Hyperlink"/>
+                <w:rFonts w:ascii="Times New Roman" w:hAnsi="Times New Roman" w:cs="Times New Roman"/>
+                <w:b/>
+                <w:noProof/>
+                <w:sz w:val="28"/>
+                <w:szCs w:val="28"/>
+              </w:rPr>
+              <w:t>Kiểm thử bao nhiêu là đủ?</w:t>
+            </w:r>
+            <w:r>
+              <w:rPr>
+                <w:rFonts w:ascii="Times New Roman" w:hAnsi="Times New Roman" w:cs="Times New Roman"/>
+                <w:noProof/>
+                <w:webHidden/>
+                <w:sz w:val="28"/>
+                <w:szCs w:val="28"/>
+              </w:rPr>
+              <w:tab/>
+            </w:r>
+            <w:r>
+              <w:rPr>
+                <w:rFonts w:ascii="Times New Roman" w:hAnsi="Times New Roman" w:cs="Times New Roman"/>
+                <w:noProof/>
+                <w:webHidden/>
+                <w:sz w:val="28"/>
+                <w:szCs w:val="28"/>
+              </w:rPr>
+              <w:fldChar w:fldCharType="begin"/>
+            </w:r>
+            <w:r>
+              <w:rPr>
+                <w:rFonts w:ascii="Times New Roman" w:hAnsi="Times New Roman" w:cs="Times New Roman"/>
+                <w:noProof/>
+                <w:webHidden/>
+                <w:sz w:val="28"/>
+                <w:szCs w:val="28"/>
+              </w:rPr>
+              <w:instrText xml:space="preserve"> PAGEREF _Toc437379804 \h </w:instrText>
+            </w:r>
+            <w:r>
+              <w:rPr>
+                <w:rFonts w:ascii="Times New Roman" w:hAnsi="Times New Roman" w:cs="Times New Roman"/>
+                <w:noProof/>
+                <w:webHidden/>
+                <w:sz w:val="28"/>
+                <w:szCs w:val="28"/>
+              </w:rPr>
+            </w:r>
+            <w:r>
+              <w:rPr>
+                <w:rFonts w:ascii="Times New Roman" w:hAnsi="Times New Roman" w:cs="Times New Roman"/>
+                <w:noProof/>
+                <w:webHidden/>
+                <w:sz w:val="28"/>
+                <w:szCs w:val="28"/>
+              </w:rPr>
+              <w:fldChar w:fldCharType="separate"/>
+            </w:r>
+            <w:r>
+              <w:rPr>
+                <w:rFonts w:ascii="Times New Roman" w:hAnsi="Times New Roman" w:cs="Times New Roman"/>
+                <w:noProof/>
+                <w:webHidden/>
+                <w:sz w:val="28"/>
+                <w:szCs w:val="28"/>
+              </w:rPr>
+              <w:t>8</w:t>
+            </w:r>
+            <w:r>
+              <w:rPr>
+                <w:rFonts w:ascii="Times New Roman" w:hAnsi="Times New Roman" w:cs="Times New Roman"/>
+                <w:noProof/>
+                <w:webHidden/>
+                <w:sz w:val="28"/>
+                <w:szCs w:val="28"/>
+              </w:rPr>
+              <w:fldChar w:fldCharType="end"/>
+            </w:r>
+          </w:hyperlink>
+        </w:p>
+        <w:p>
+          <w:pPr>
+            <w:pStyle w:val="TOC1"/>
+            <w:tabs>
+              <w:tab w:val="left" w:pos="440"/>
+              <w:tab w:val="right" w:leader="dot" w:pos="9350"/>
+            </w:tabs>
+            <w:rPr>
+              <w:rFonts w:ascii="Times New Roman" w:eastAsiaTheme="minorEastAsia" w:hAnsi="Times New Roman" w:cs="Times New Roman"/>
+              <w:noProof/>
+              <w:sz w:val="28"/>
+              <w:szCs w:val="28"/>
+            </w:rPr>
+          </w:pPr>
+          <w:hyperlink w:anchor="_Toc437379805" w:history="1">
+            <w:r>
+              <w:rPr>
+                <w:rStyle w:val="Hyperlink"/>
+                <w:rFonts w:ascii="Times New Roman" w:hAnsi="Times New Roman" w:cs="Times New Roman"/>
+                <w:b/>
+                <w:noProof/>
+                <w:sz w:val="28"/>
+                <w:szCs w:val="28"/>
+              </w:rPr>
+              <w:t>2.</w:t>
+            </w:r>
+            <w:r>
+              <w:rPr>
+                <w:rFonts w:ascii="Times New Roman" w:eastAsiaTheme="minorEastAsia" w:hAnsi="Times New Roman" w:cs="Times New Roman"/>
+                <w:noProof/>
+                <w:sz w:val="28"/>
+                <w:szCs w:val="28"/>
+              </w:rPr>
+              <w:tab/>
+            </w:r>
+            <w:r>
+              <w:rPr>
+                <w:rStyle w:val="Hyperlink"/>
+                <w:rFonts w:ascii="Times New Roman" w:hAnsi="Times New Roman" w:cs="Times New Roman"/>
+                <w:b/>
+                <w:noProof/>
+                <w:sz w:val="28"/>
+                <w:szCs w:val="28"/>
+              </w:rPr>
+              <w:t>Các nguyên tắc kiểm thử.</w:t>
+            </w:r>
+            <w:r>
+              <w:rPr>
+                <w:rFonts w:ascii="Times New Roman" w:hAnsi="Times New Roman" w:cs="Times New Roman"/>
+                <w:noProof/>
+                <w:webHidden/>
+                <w:sz w:val="28"/>
+                <w:szCs w:val="28"/>
+              </w:rPr>
+              <w:tab/>
+            </w:r>
+            <w:r>
+              <w:rPr>
+                <w:rFonts w:ascii="Times New Roman" w:hAnsi="Times New Roman" w:cs="Times New Roman"/>
+                <w:noProof/>
+                <w:webHidden/>
+                <w:sz w:val="28"/>
+                <w:szCs w:val="28"/>
+              </w:rPr>
+              <w:fldChar w:fldCharType="begin"/>
+            </w:r>
+            <w:r>
+              <w:rPr>
+                <w:rFonts w:ascii="Times New Roman" w:hAnsi="Times New Roman" w:cs="Times New Roman"/>
+                <w:noProof/>
+                <w:webHidden/>
+                <w:sz w:val="28"/>
+                <w:szCs w:val="28"/>
+              </w:rPr>
+              <w:instrText xml:space="preserve"> PAGEREF _Toc437379805 \h </w:instrText>
+            </w:r>
+            <w:r>
+              <w:rPr>
+                <w:rFonts w:ascii="Times New Roman" w:hAnsi="Times New Roman" w:cs="Times New Roman"/>
+                <w:noProof/>
+                <w:webHidden/>
+                <w:sz w:val="28"/>
+                <w:szCs w:val="28"/>
+              </w:rPr>
+            </w:r>
+            <w:r>
+              <w:rPr>
+                <w:rFonts w:ascii="Times New Roman" w:hAnsi="Times New Roman" w:cs="Times New Roman"/>
+                <w:noProof/>
+                <w:webHidden/>
+                <w:sz w:val="28"/>
+                <w:szCs w:val="28"/>
+              </w:rPr>
+              <w:fldChar w:fldCharType="separate"/>
+            </w:r>
+            <w:r>
+              <w:rPr>
+                <w:rFonts w:ascii="Times New Roman" w:hAnsi="Times New Roman" w:cs="Times New Roman"/>
+                <w:noProof/>
+                <w:webHidden/>
+                <w:sz w:val="28"/>
+                <w:szCs w:val="28"/>
+              </w:rPr>
+              <w:t>9</w:t>
+            </w:r>
+            <w:r>
+              <w:rPr>
+                <w:rFonts w:ascii="Times New Roman" w:hAnsi="Times New Roman" w:cs="Times New Roman"/>
+                <w:noProof/>
+                <w:webHidden/>
+                <w:sz w:val="28"/>
+                <w:szCs w:val="28"/>
+              </w:rPr>
+              <w:fldChar w:fldCharType="end"/>
+            </w:r>
+          </w:hyperlink>
+        </w:p>
+        <w:p>
+          <w:pPr>
+            <w:pStyle w:val="TOC1"/>
+            <w:tabs>
+              <w:tab w:val="left" w:pos="440"/>
+              <w:tab w:val="right" w:leader="dot" w:pos="9350"/>
+            </w:tabs>
+            <w:rPr>
+              <w:rFonts w:ascii="Times New Roman" w:eastAsiaTheme="minorEastAsia" w:hAnsi="Times New Roman" w:cs="Times New Roman"/>
+              <w:noProof/>
+              <w:sz w:val="28"/>
+              <w:szCs w:val="28"/>
+            </w:rPr>
+          </w:pPr>
+          <w:hyperlink w:anchor="_Toc437379806" w:history="1">
+            <w:r>
+              <w:rPr>
+                <w:rStyle w:val="Hyperlink"/>
+                <w:rFonts w:ascii="Times New Roman" w:hAnsi="Times New Roman" w:cs="Times New Roman"/>
+                <w:b/>
+                <w:noProof/>
+                <w:sz w:val="28"/>
+                <w:szCs w:val="28"/>
+              </w:rPr>
+              <w:t>3.</w:t>
+            </w:r>
+            <w:r>
+              <w:rPr>
+                <w:rFonts w:ascii="Times New Roman" w:eastAsiaTheme="minorEastAsia" w:hAnsi="Times New Roman" w:cs="Times New Roman"/>
+                <w:noProof/>
+                <w:sz w:val="28"/>
+                <w:szCs w:val="28"/>
+              </w:rPr>
+              <w:tab/>
+            </w:r>
+            <w:r>
+              <w:rPr>
+                <w:rStyle w:val="Hyperlink"/>
+                <w:rFonts w:ascii="Times New Roman" w:hAnsi="Times New Roman" w:cs="Times New Roman"/>
+                <w:b/>
+                <w:noProof/>
+                <w:sz w:val="28"/>
+                <w:szCs w:val="28"/>
+              </w:rPr>
+              <w:t>Quy trình kiểm thử cơ bản.</w:t>
+            </w:r>
+            <w:r>
+              <w:rPr>
+                <w:rFonts w:ascii="Times New Roman" w:hAnsi="Times New Roman" w:cs="Times New Roman"/>
+                <w:noProof/>
+                <w:webHidden/>
+                <w:sz w:val="28"/>
+                <w:szCs w:val="28"/>
+              </w:rPr>
+              <w:tab/>
+            </w:r>
+            <w:r>
+              <w:rPr>
+                <w:rFonts w:ascii="Times New Roman" w:hAnsi="Times New Roman" w:cs="Times New Roman"/>
+                <w:noProof/>
+                <w:webHidden/>
+                <w:sz w:val="28"/>
+                <w:szCs w:val="28"/>
+              </w:rPr>
+              <w:fldChar w:fldCharType="begin"/>
+            </w:r>
+            <w:r>
+              <w:rPr>
+                <w:rFonts w:ascii="Times New Roman" w:hAnsi="Times New Roman" w:cs="Times New Roman"/>
+                <w:noProof/>
+                <w:webHidden/>
+                <w:sz w:val="28"/>
+                <w:szCs w:val="28"/>
+              </w:rPr>
+              <w:instrText xml:space="preserve"> PAGEREF _Toc437379806 \h </w:instrText>
+            </w:r>
+            <w:r>
+              <w:rPr>
+                <w:rFonts w:ascii="Times New Roman" w:hAnsi="Times New Roman" w:cs="Times New Roman"/>
+                <w:noProof/>
+                <w:webHidden/>
+                <w:sz w:val="28"/>
+                <w:szCs w:val="28"/>
+              </w:rPr>
+            </w:r>
+            <w:r>
+              <w:rPr>
+                <w:rFonts w:ascii="Times New Roman" w:hAnsi="Times New Roman" w:cs="Times New Roman"/>
+                <w:noProof/>
+                <w:webHidden/>
+                <w:sz w:val="28"/>
+                <w:szCs w:val="28"/>
+              </w:rPr>
+              <w:fldChar w:fldCharType="separate"/>
+            </w:r>
+            <w:r>
+              <w:rPr>
+                <w:rFonts w:ascii="Times New Roman" w:hAnsi="Times New Roman" w:cs="Times New Roman"/>
+                <w:noProof/>
+                <w:webHidden/>
+                <w:sz w:val="28"/>
+                <w:szCs w:val="28"/>
+              </w:rPr>
+              <w:t>10</w:t>
+            </w:r>
+            <w:r>
+              <w:rPr>
+                <w:rFonts w:ascii="Times New Roman" w:hAnsi="Times New Roman" w:cs="Times New Roman"/>
+                <w:noProof/>
+                <w:webHidden/>
+                <w:sz w:val="28"/>
+                <w:szCs w:val="28"/>
+              </w:rPr>
+              <w:fldChar w:fldCharType="end"/>
+            </w:r>
+          </w:hyperlink>
+        </w:p>
+        <w:p>
+          <w:pPr>
+            <w:pStyle w:val="TOC2"/>
+            <w:tabs>
+              <w:tab w:val="left" w:pos="880"/>
+              <w:tab w:val="right" w:leader="dot" w:pos="9350"/>
+            </w:tabs>
+            <w:rPr>
+              <w:rFonts w:ascii="Times New Roman" w:eastAsiaTheme="minorEastAsia" w:hAnsi="Times New Roman" w:cs="Times New Roman"/>
+              <w:noProof/>
+              <w:sz w:val="28"/>
+              <w:szCs w:val="28"/>
+            </w:rPr>
+          </w:pPr>
+          <w:hyperlink w:anchor="_Toc437379807" w:history="1">
+            <w:r>
+              <w:rPr>
+                <w:rStyle w:val="Hyperlink"/>
+                <w:rFonts w:ascii="Times New Roman" w:hAnsi="Times New Roman" w:cs="Times New Roman"/>
+                <w:b/>
+                <w:noProof/>
+                <w:sz w:val="28"/>
+                <w:szCs w:val="28"/>
+              </w:rPr>
+              <w:t>3.1</w:t>
+            </w:r>
+            <w:r>
+              <w:rPr>
+                <w:rFonts w:ascii="Times New Roman" w:eastAsiaTheme="minorEastAsia" w:hAnsi="Times New Roman" w:cs="Times New Roman"/>
+                <w:noProof/>
+                <w:sz w:val="28"/>
+                <w:szCs w:val="28"/>
+              </w:rPr>
+              <w:tab/>
+            </w:r>
+            <w:r>
+              <w:rPr>
+                <w:rStyle w:val="Hyperlink"/>
+                <w:rFonts w:ascii="Times New Roman" w:hAnsi="Times New Roman" w:cs="Times New Roman"/>
+                <w:b/>
+                <w:noProof/>
+                <w:sz w:val="28"/>
+                <w:szCs w:val="28"/>
+              </w:rPr>
+              <w:t>Kế hoạch kiểm thử và sử lý.</w:t>
+            </w:r>
+            <w:r>
+              <w:rPr>
+                <w:rFonts w:ascii="Times New Roman" w:hAnsi="Times New Roman" w:cs="Times New Roman"/>
+                <w:noProof/>
+                <w:webHidden/>
+                <w:sz w:val="28"/>
+                <w:szCs w:val="28"/>
+              </w:rPr>
+              <w:tab/>
+            </w:r>
+            <w:r>
+              <w:rPr>
+                <w:rFonts w:ascii="Times New Roman" w:hAnsi="Times New Roman" w:cs="Times New Roman"/>
+                <w:noProof/>
+                <w:webHidden/>
+                <w:sz w:val="28"/>
+                <w:szCs w:val="28"/>
+              </w:rPr>
+              <w:fldChar w:fldCharType="begin"/>
+            </w:r>
+            <w:r>
+              <w:rPr>
+                <w:rFonts w:ascii="Times New Roman" w:hAnsi="Times New Roman" w:cs="Times New Roman"/>
+                <w:noProof/>
+                <w:webHidden/>
+                <w:sz w:val="28"/>
+                <w:szCs w:val="28"/>
+              </w:rPr>
+              <w:instrText xml:space="preserve"> PAGEREF _Toc437379807 \h </w:instrText>
+            </w:r>
+            <w:r>
+              <w:rPr>
+                <w:rFonts w:ascii="Times New Roman" w:hAnsi="Times New Roman" w:cs="Times New Roman"/>
+                <w:noProof/>
+                <w:webHidden/>
+                <w:sz w:val="28"/>
+                <w:szCs w:val="28"/>
+              </w:rPr>
+            </w:r>
+            <w:r>
+              <w:rPr>
+                <w:rFonts w:ascii="Times New Roman" w:hAnsi="Times New Roman" w:cs="Times New Roman"/>
+                <w:noProof/>
+                <w:webHidden/>
+                <w:sz w:val="28"/>
+                <w:szCs w:val="28"/>
+              </w:rPr>
+              <w:fldChar w:fldCharType="separate"/>
+            </w:r>
+            <w:r>
+              <w:rPr>
+                <w:rFonts w:ascii="Times New Roman" w:hAnsi="Times New Roman" w:cs="Times New Roman"/>
+                <w:noProof/>
+                <w:webHidden/>
+                <w:sz w:val="28"/>
+                <w:szCs w:val="28"/>
+              </w:rPr>
+              <w:t>10</w:t>
+            </w:r>
+            <w:r>
+              <w:rPr>
+                <w:rFonts w:ascii="Times New Roman" w:hAnsi="Times New Roman" w:cs="Times New Roman"/>
+                <w:noProof/>
+                <w:webHidden/>
+                <w:sz w:val="28"/>
+                <w:szCs w:val="28"/>
+              </w:rPr>
+              <w:fldChar w:fldCharType="end"/>
+            </w:r>
+          </w:hyperlink>
+        </w:p>
+        <w:p>
+          <w:pPr>
+            <w:pStyle w:val="TOC2"/>
+            <w:tabs>
+              <w:tab w:val="left" w:pos="880"/>
+              <w:tab w:val="right" w:leader="dot" w:pos="9350"/>
+            </w:tabs>
+            <w:rPr>
+              <w:rFonts w:ascii="Times New Roman" w:eastAsiaTheme="minorEastAsia" w:hAnsi="Times New Roman" w:cs="Times New Roman"/>
+              <w:noProof/>
+              <w:sz w:val="28"/>
+              <w:szCs w:val="28"/>
+            </w:rPr>
+          </w:pPr>
+          <w:hyperlink w:anchor="_Toc437379808" w:history="1">
+            <w:r>
+              <w:rPr>
+                <w:rStyle w:val="Hyperlink"/>
+                <w:rFonts w:ascii="Times New Roman" w:hAnsi="Times New Roman" w:cs="Times New Roman"/>
+                <w:b/>
+                <w:noProof/>
+                <w:sz w:val="28"/>
+                <w:szCs w:val="28"/>
+              </w:rPr>
+              <w:t>3.2</w:t>
+            </w:r>
+            <w:r>
+              <w:rPr>
+                <w:rFonts w:ascii="Times New Roman" w:eastAsiaTheme="minorEastAsia" w:hAnsi="Times New Roman" w:cs="Times New Roman"/>
+                <w:noProof/>
+                <w:sz w:val="28"/>
+                <w:szCs w:val="28"/>
+              </w:rPr>
+              <w:tab/>
+            </w:r>
+            <w:r>
+              <w:rPr>
+                <w:rStyle w:val="Hyperlink"/>
+                <w:rFonts w:ascii="Times New Roman" w:hAnsi="Times New Roman" w:cs="Times New Roman"/>
+                <w:b/>
+                <w:noProof/>
+                <w:sz w:val="28"/>
+                <w:szCs w:val="28"/>
+              </w:rPr>
+              <w:t>Phân tích và thiết kế kiểm thử.</w:t>
+            </w:r>
+            <w:r>
+              <w:rPr>
+                <w:rFonts w:ascii="Times New Roman" w:hAnsi="Times New Roman" w:cs="Times New Roman"/>
+                <w:noProof/>
+                <w:webHidden/>
+                <w:sz w:val="28"/>
+                <w:szCs w:val="28"/>
+              </w:rPr>
+              <w:tab/>
+            </w:r>
+            <w:r>
+              <w:rPr>
+                <w:rFonts w:ascii="Times New Roman" w:hAnsi="Times New Roman" w:cs="Times New Roman"/>
+                <w:noProof/>
+                <w:webHidden/>
+                <w:sz w:val="28"/>
+                <w:szCs w:val="28"/>
+              </w:rPr>
+              <w:fldChar w:fldCharType="begin"/>
+            </w:r>
+            <w:r>
+              <w:rPr>
+                <w:rFonts w:ascii="Times New Roman" w:hAnsi="Times New Roman" w:cs="Times New Roman"/>
+                <w:noProof/>
+                <w:webHidden/>
+                <w:sz w:val="28"/>
+                <w:szCs w:val="28"/>
+              </w:rPr>
+              <w:instrText xml:space="preserve"> PAGEREF _Toc437379808 \h </w:instrText>
+            </w:r>
+            <w:r>
+              <w:rPr>
+                <w:rFonts w:ascii="Times New Roman" w:hAnsi="Times New Roman" w:cs="Times New Roman"/>
+                <w:noProof/>
+                <w:webHidden/>
+                <w:sz w:val="28"/>
+                <w:szCs w:val="28"/>
+              </w:rPr>
+            </w:r>
+            <w:r>
+              <w:rPr>
+                <w:rFonts w:ascii="Times New Roman" w:hAnsi="Times New Roman" w:cs="Times New Roman"/>
+                <w:noProof/>
+                <w:webHidden/>
+                <w:sz w:val="28"/>
+                <w:szCs w:val="28"/>
+              </w:rPr>
+              <w:fldChar w:fldCharType="separate"/>
+            </w:r>
+            <w:r>
+              <w:rPr>
+                <w:rFonts w:ascii="Times New Roman" w:hAnsi="Times New Roman" w:cs="Times New Roman"/>
+                <w:noProof/>
+                <w:webHidden/>
+                <w:sz w:val="28"/>
+                <w:szCs w:val="28"/>
+              </w:rPr>
+              <w:t>10</w:t>
+            </w:r>
+            <w:r>
+              <w:rPr>
+                <w:rFonts w:ascii="Times New Roman" w:hAnsi="Times New Roman" w:cs="Times New Roman"/>
+                <w:noProof/>
+                <w:webHidden/>
+                <w:sz w:val="28"/>
+                <w:szCs w:val="28"/>
+              </w:rPr>
+              <w:fldChar w:fldCharType="end"/>
+            </w:r>
+          </w:hyperlink>
+        </w:p>
+        <w:p>
+          <w:pPr>
+            <w:pStyle w:val="TOC2"/>
+            <w:tabs>
+              <w:tab w:val="left" w:pos="880"/>
+              <w:tab w:val="right" w:leader="dot" w:pos="9350"/>
+            </w:tabs>
+            <w:rPr>
+              <w:rFonts w:ascii="Times New Roman" w:eastAsiaTheme="minorEastAsia" w:hAnsi="Times New Roman" w:cs="Times New Roman"/>
+              <w:noProof/>
+              <w:sz w:val="28"/>
+              <w:szCs w:val="28"/>
+            </w:rPr>
+          </w:pPr>
+          <w:hyperlink w:anchor="_Toc437379809" w:history="1">
+            <w:r>
+              <w:rPr>
+                <w:rStyle w:val="Hyperlink"/>
+                <w:rFonts w:ascii="Times New Roman" w:hAnsi="Times New Roman" w:cs="Times New Roman"/>
+                <w:b/>
+                <w:noProof/>
+                <w:sz w:val="28"/>
+                <w:szCs w:val="28"/>
+              </w:rPr>
+              <w:t>3.3</w:t>
+            </w:r>
+            <w:r>
+              <w:rPr>
+                <w:rFonts w:ascii="Times New Roman" w:eastAsiaTheme="minorEastAsia" w:hAnsi="Times New Roman" w:cs="Times New Roman"/>
+                <w:noProof/>
+                <w:sz w:val="28"/>
+                <w:szCs w:val="28"/>
+              </w:rPr>
+              <w:tab/>
+            </w:r>
+            <w:r>
+              <w:rPr>
+                <w:rStyle w:val="Hyperlink"/>
+                <w:rFonts w:ascii="Times New Roman" w:hAnsi="Times New Roman" w:cs="Times New Roman"/>
+                <w:b/>
+                <w:noProof/>
+                <w:sz w:val="28"/>
+                <w:szCs w:val="28"/>
+              </w:rPr>
+              <w:t>Thực thi kiểm thử.</w:t>
+            </w:r>
+            <w:r>
+              <w:rPr>
+                <w:rFonts w:ascii="Times New Roman" w:hAnsi="Times New Roman" w:cs="Times New Roman"/>
+                <w:noProof/>
+                <w:webHidden/>
+                <w:sz w:val="28"/>
+                <w:szCs w:val="28"/>
+              </w:rPr>
+              <w:tab/>
+            </w:r>
+            <w:r>
+              <w:rPr>
+                <w:rFonts w:ascii="Times New Roman" w:hAnsi="Times New Roman" w:cs="Times New Roman"/>
+                <w:noProof/>
+                <w:webHidden/>
+                <w:sz w:val="28"/>
+                <w:szCs w:val="28"/>
+              </w:rPr>
+              <w:fldChar w:fldCharType="begin"/>
+            </w:r>
+            <w:r>
+              <w:rPr>
+                <w:rFonts w:ascii="Times New Roman" w:hAnsi="Times New Roman" w:cs="Times New Roman"/>
+                <w:noProof/>
+                <w:webHidden/>
+                <w:sz w:val="28"/>
+                <w:szCs w:val="28"/>
+              </w:rPr>
+              <w:instrText xml:space="preserve"> PAGEREF _Toc437379809 \h </w:instrText>
+            </w:r>
+            <w:r>
+              <w:rPr>
+                <w:rFonts w:ascii="Times New Roman" w:hAnsi="Times New Roman" w:cs="Times New Roman"/>
+                <w:noProof/>
+                <w:webHidden/>
+                <w:sz w:val="28"/>
+                <w:szCs w:val="28"/>
+              </w:rPr>
+            </w:r>
+            <w:r>
+              <w:rPr>
+                <w:rFonts w:ascii="Times New Roman" w:hAnsi="Times New Roman" w:cs="Times New Roman"/>
+                <w:noProof/>
+                <w:webHidden/>
+                <w:sz w:val="28"/>
+                <w:szCs w:val="28"/>
+              </w:rPr>
+              <w:fldChar w:fldCharType="separate"/>
+            </w:r>
+            <w:r>
+              <w:rPr>
+                <w:rFonts w:ascii="Times New Roman" w:hAnsi="Times New Roman" w:cs="Times New Roman"/>
+                <w:noProof/>
+                <w:webHidden/>
+                <w:sz w:val="28"/>
+                <w:szCs w:val="28"/>
+              </w:rPr>
+              <w:t>11</w:t>
+            </w:r>
+            <w:r>
+              <w:rPr>
+                <w:rFonts w:ascii="Times New Roman" w:hAnsi="Times New Roman" w:cs="Times New Roman"/>
+                <w:noProof/>
+                <w:webHidden/>
+                <w:sz w:val="28"/>
+                <w:szCs w:val="28"/>
+              </w:rPr>
+              <w:fldChar w:fldCharType="end"/>
+            </w:r>
+          </w:hyperlink>
+        </w:p>
+        <w:p>
+          <w:pPr>
+            <w:pStyle w:val="TOC2"/>
+            <w:tabs>
+              <w:tab w:val="left" w:pos="880"/>
+              <w:tab w:val="right" w:leader="dot" w:pos="9350"/>
+            </w:tabs>
+            <w:rPr>
+              <w:rFonts w:ascii="Times New Roman" w:eastAsiaTheme="minorEastAsia" w:hAnsi="Times New Roman" w:cs="Times New Roman"/>
+              <w:noProof/>
+              <w:sz w:val="28"/>
+              <w:szCs w:val="28"/>
+            </w:rPr>
+          </w:pPr>
+          <w:hyperlink w:anchor="_Toc437379810" w:history="1">
+            <w:r>
+              <w:rPr>
+                <w:rStyle w:val="Hyperlink"/>
+                <w:rFonts w:ascii="Times New Roman" w:hAnsi="Times New Roman" w:cs="Times New Roman"/>
+                <w:b/>
+                <w:noProof/>
+                <w:sz w:val="28"/>
+                <w:szCs w:val="28"/>
+              </w:rPr>
+              <w:t>3.4</w:t>
+            </w:r>
+            <w:r>
+              <w:rPr>
+                <w:rFonts w:ascii="Times New Roman" w:eastAsiaTheme="minorEastAsia" w:hAnsi="Times New Roman" w:cs="Times New Roman"/>
+                <w:noProof/>
+                <w:sz w:val="28"/>
+                <w:szCs w:val="28"/>
+              </w:rPr>
+              <w:tab/>
+            </w:r>
+            <w:r>
+              <w:rPr>
+                <w:rStyle w:val="Hyperlink"/>
+                <w:rFonts w:ascii="Times New Roman" w:hAnsi="Times New Roman" w:cs="Times New Roman"/>
+                <w:b/>
+                <w:noProof/>
+                <w:sz w:val="28"/>
+                <w:szCs w:val="28"/>
+              </w:rPr>
+              <w:t>Đánh giá tiêu chí và thực hiện báo cáo.</w:t>
+            </w:r>
+            <w:r>
+              <w:rPr>
+                <w:rFonts w:ascii="Times New Roman" w:hAnsi="Times New Roman" w:cs="Times New Roman"/>
+                <w:noProof/>
+                <w:webHidden/>
+                <w:sz w:val="28"/>
+                <w:szCs w:val="28"/>
+              </w:rPr>
+              <w:tab/>
+            </w:r>
+            <w:r>
+              <w:rPr>
+                <w:rFonts w:ascii="Times New Roman" w:hAnsi="Times New Roman" w:cs="Times New Roman"/>
+                <w:noProof/>
+                <w:webHidden/>
+                <w:sz w:val="28"/>
+                <w:szCs w:val="28"/>
+              </w:rPr>
+              <w:fldChar w:fldCharType="begin"/>
+            </w:r>
+            <w:r>
+              <w:rPr>
+                <w:rFonts w:ascii="Times New Roman" w:hAnsi="Times New Roman" w:cs="Times New Roman"/>
+                <w:noProof/>
+                <w:webHidden/>
+                <w:sz w:val="28"/>
+                <w:szCs w:val="28"/>
+              </w:rPr>
+              <w:instrText xml:space="preserve"> PAGEREF _Toc437379810 \h </w:instrText>
+            </w:r>
+            <w:r>
+              <w:rPr>
+                <w:rFonts w:ascii="Times New Roman" w:hAnsi="Times New Roman" w:cs="Times New Roman"/>
+                <w:noProof/>
+                <w:webHidden/>
+                <w:sz w:val="28"/>
+                <w:szCs w:val="28"/>
+              </w:rPr>
+            </w:r>
+            <w:r>
+              <w:rPr>
+                <w:rFonts w:ascii="Times New Roman" w:hAnsi="Times New Roman" w:cs="Times New Roman"/>
+                <w:noProof/>
+                <w:webHidden/>
+                <w:sz w:val="28"/>
+                <w:szCs w:val="28"/>
+              </w:rPr>
+              <w:fldChar w:fldCharType="separate"/>
+            </w:r>
+            <w:r>
+              <w:rPr>
+                <w:rFonts w:ascii="Times New Roman" w:hAnsi="Times New Roman" w:cs="Times New Roman"/>
+                <w:noProof/>
+                <w:webHidden/>
+                <w:sz w:val="28"/>
+                <w:szCs w:val="28"/>
+              </w:rPr>
+              <w:t>12</w:t>
+            </w:r>
+            <w:r>
+              <w:rPr>
+                <w:rFonts w:ascii="Times New Roman" w:hAnsi="Times New Roman" w:cs="Times New Roman"/>
+                <w:noProof/>
+                <w:webHidden/>
+                <w:sz w:val="28"/>
+                <w:szCs w:val="28"/>
+              </w:rPr>
+              <w:fldChar w:fldCharType="end"/>
+            </w:r>
+          </w:hyperlink>
+        </w:p>
+        <w:p>
+          <w:pPr>
+            <w:pStyle w:val="TOC2"/>
+            <w:tabs>
+              <w:tab w:val="left" w:pos="880"/>
+              <w:tab w:val="right" w:leader="dot" w:pos="9350"/>
+            </w:tabs>
+            <w:rPr>
+              <w:rFonts w:ascii="Times New Roman" w:eastAsiaTheme="minorEastAsia" w:hAnsi="Times New Roman" w:cs="Times New Roman"/>
+              <w:noProof/>
+              <w:sz w:val="28"/>
+              <w:szCs w:val="28"/>
+            </w:rPr>
+          </w:pPr>
+          <w:hyperlink w:anchor="_Toc437379811" w:history="1">
+            <w:r>
+              <w:rPr>
+                <w:rStyle w:val="Hyperlink"/>
+                <w:rFonts w:ascii="Times New Roman" w:hAnsi="Times New Roman" w:cs="Times New Roman"/>
+                <w:b/>
+                <w:noProof/>
+                <w:sz w:val="28"/>
+                <w:szCs w:val="28"/>
+              </w:rPr>
+              <w:t>3.5</w:t>
+            </w:r>
+            <w:r>
+              <w:rPr>
+                <w:rFonts w:ascii="Times New Roman" w:eastAsiaTheme="minorEastAsia" w:hAnsi="Times New Roman" w:cs="Times New Roman"/>
+                <w:noProof/>
+                <w:sz w:val="28"/>
+                <w:szCs w:val="28"/>
+              </w:rPr>
+              <w:tab/>
+            </w:r>
+            <w:r>
+              <w:rPr>
+                <w:rStyle w:val="Hyperlink"/>
+                <w:rFonts w:ascii="Times New Roman" w:hAnsi="Times New Roman" w:cs="Times New Roman"/>
+                <w:b/>
+                <w:noProof/>
+                <w:sz w:val="28"/>
+                <w:szCs w:val="28"/>
+              </w:rPr>
+              <w:t>Những hoạt động chấm dứt quá trình kiểm thử.</w:t>
+            </w:r>
+            <w:r>
+              <w:rPr>
+                <w:rFonts w:ascii="Times New Roman" w:hAnsi="Times New Roman" w:cs="Times New Roman"/>
+                <w:noProof/>
+                <w:webHidden/>
+                <w:sz w:val="28"/>
+                <w:szCs w:val="28"/>
+              </w:rPr>
+              <w:tab/>
+            </w:r>
+            <w:r>
+              <w:rPr>
+                <w:rFonts w:ascii="Times New Roman" w:hAnsi="Times New Roman" w:cs="Times New Roman"/>
+                <w:noProof/>
+                <w:webHidden/>
+                <w:sz w:val="28"/>
+                <w:szCs w:val="28"/>
+              </w:rPr>
+              <w:fldChar w:fldCharType="begin"/>
+            </w:r>
+            <w:r>
+              <w:rPr>
+                <w:rFonts w:ascii="Times New Roman" w:hAnsi="Times New Roman" w:cs="Times New Roman"/>
+                <w:noProof/>
+                <w:webHidden/>
+                <w:sz w:val="28"/>
+                <w:szCs w:val="28"/>
+              </w:rPr>
+              <w:instrText xml:space="preserve"> PAGEREF _Toc437379811 \h </w:instrText>
+            </w:r>
+            <w:r>
+              <w:rPr>
+                <w:rFonts w:ascii="Times New Roman" w:hAnsi="Times New Roman" w:cs="Times New Roman"/>
+                <w:noProof/>
+                <w:webHidden/>
+                <w:sz w:val="28"/>
+                <w:szCs w:val="28"/>
+              </w:rPr>
+            </w:r>
+            <w:r>
+              <w:rPr>
+                <w:rFonts w:ascii="Times New Roman" w:hAnsi="Times New Roman" w:cs="Times New Roman"/>
+                <w:noProof/>
+                <w:webHidden/>
+                <w:sz w:val="28"/>
+                <w:szCs w:val="28"/>
+              </w:rPr>
+              <w:fldChar w:fldCharType="separate"/>
+            </w:r>
+            <w:r>
+              <w:rPr>
+                <w:rFonts w:ascii="Times New Roman" w:hAnsi="Times New Roman" w:cs="Times New Roman"/>
+                <w:noProof/>
+                <w:webHidden/>
+                <w:sz w:val="28"/>
+                <w:szCs w:val="28"/>
+              </w:rPr>
+              <w:t>12</w:t>
+            </w:r>
+            <w:r>
+              <w:rPr>
+                <w:rFonts w:ascii="Times New Roman" w:hAnsi="Times New Roman" w:cs="Times New Roman"/>
+                <w:noProof/>
+                <w:webHidden/>
+                <w:sz w:val="28"/>
+                <w:szCs w:val="28"/>
+              </w:rPr>
+              <w:fldChar w:fldCharType="end"/>
+            </w:r>
+          </w:hyperlink>
+        </w:p>
+        <w:p>
+          <w:pPr>
+            <w:pStyle w:val="TOC1"/>
+            <w:tabs>
+              <w:tab w:val="left" w:pos="440"/>
+              <w:tab w:val="right" w:leader="dot" w:pos="9350"/>
+            </w:tabs>
+            <w:rPr>
+              <w:rFonts w:ascii="Times New Roman" w:eastAsiaTheme="minorEastAsia" w:hAnsi="Times New Roman" w:cs="Times New Roman"/>
+              <w:noProof/>
+              <w:sz w:val="28"/>
+              <w:szCs w:val="28"/>
+            </w:rPr>
+          </w:pPr>
+          <w:hyperlink w:anchor="_Toc437379812" w:history="1">
+            <w:r>
+              <w:rPr>
+                <w:rStyle w:val="Hyperlink"/>
+                <w:rFonts w:ascii="Times New Roman" w:hAnsi="Times New Roman" w:cs="Times New Roman"/>
+                <w:b/>
+                <w:noProof/>
+                <w:sz w:val="28"/>
+                <w:szCs w:val="28"/>
+              </w:rPr>
+              <w:t>4.</w:t>
+            </w:r>
+            <w:r>
+              <w:rPr>
+                <w:rFonts w:ascii="Times New Roman" w:eastAsiaTheme="minorEastAsia" w:hAnsi="Times New Roman" w:cs="Times New Roman"/>
+                <w:noProof/>
+                <w:sz w:val="28"/>
+                <w:szCs w:val="28"/>
+              </w:rPr>
+              <w:tab/>
+            </w:r>
+            <w:r>
+              <w:rPr>
+                <w:rStyle w:val="Hyperlink"/>
+                <w:rFonts w:ascii="Times New Roman" w:hAnsi="Times New Roman" w:cs="Times New Roman"/>
+                <w:b/>
+                <w:noProof/>
+                <w:sz w:val="28"/>
+                <w:szCs w:val="28"/>
+              </w:rPr>
+              <w:t>Tâm lý học của kiểm thử.</w:t>
+            </w:r>
+            <w:r>
+              <w:rPr>
+                <w:rFonts w:ascii="Times New Roman" w:hAnsi="Times New Roman" w:cs="Times New Roman"/>
+                <w:noProof/>
+                <w:webHidden/>
+                <w:sz w:val="28"/>
+                <w:szCs w:val="28"/>
+              </w:rPr>
+              <w:tab/>
+            </w:r>
+            <w:r>
+              <w:rPr>
+                <w:rFonts w:ascii="Times New Roman" w:hAnsi="Times New Roman" w:cs="Times New Roman"/>
+                <w:noProof/>
+                <w:webHidden/>
+                <w:sz w:val="28"/>
+                <w:szCs w:val="28"/>
+              </w:rPr>
+              <w:fldChar w:fldCharType="begin"/>
+            </w:r>
+            <w:r>
+              <w:rPr>
+                <w:rFonts w:ascii="Times New Roman" w:hAnsi="Times New Roman" w:cs="Times New Roman"/>
+                <w:noProof/>
+                <w:webHidden/>
+                <w:sz w:val="28"/>
+                <w:szCs w:val="28"/>
+              </w:rPr>
+              <w:instrText xml:space="preserve"> PAGEREF _Toc437379812 \h </w:instrText>
+            </w:r>
+            <w:r>
+              <w:rPr>
+                <w:rFonts w:ascii="Times New Roman" w:hAnsi="Times New Roman" w:cs="Times New Roman"/>
+                <w:noProof/>
+                <w:webHidden/>
+                <w:sz w:val="28"/>
+                <w:szCs w:val="28"/>
+              </w:rPr>
+            </w:r>
+            <w:r>
+              <w:rPr>
+                <w:rFonts w:ascii="Times New Roman" w:hAnsi="Times New Roman" w:cs="Times New Roman"/>
+                <w:noProof/>
+                <w:webHidden/>
+                <w:sz w:val="28"/>
+                <w:szCs w:val="28"/>
+              </w:rPr>
+              <w:fldChar w:fldCharType="separate"/>
+            </w:r>
+            <w:r>
+              <w:rPr>
+                <w:rFonts w:ascii="Times New Roman" w:hAnsi="Times New Roman" w:cs="Times New Roman"/>
+                <w:noProof/>
+                <w:webHidden/>
+                <w:sz w:val="28"/>
+                <w:szCs w:val="28"/>
+              </w:rPr>
+              <w:t>12</w:t>
+            </w:r>
+            <w:r>
+              <w:rPr>
+                <w:rFonts w:ascii="Times New Roman" w:hAnsi="Times New Roman" w:cs="Times New Roman"/>
+                <w:noProof/>
+                <w:webHidden/>
+                <w:sz w:val="28"/>
+                <w:szCs w:val="28"/>
+              </w:rPr>
+              <w:fldChar w:fldCharType="end"/>
+            </w:r>
+          </w:hyperlink>
+        </w:p>
+        <w:p>
+          <w:pPr>
+            <w:pStyle w:val="TOC1"/>
+            <w:tabs>
+              <w:tab w:val="left" w:pos="440"/>
+              <w:tab w:val="right" w:leader="dot" w:pos="9350"/>
+            </w:tabs>
+            <w:rPr>
+              <w:rFonts w:ascii="Times New Roman" w:eastAsiaTheme="minorEastAsia" w:hAnsi="Times New Roman" w:cs="Times New Roman"/>
+              <w:noProof/>
+              <w:sz w:val="28"/>
+              <w:szCs w:val="28"/>
+            </w:rPr>
+          </w:pPr>
+          <w:hyperlink w:anchor="_Toc437379813" w:history="1">
+            <w:r>
+              <w:rPr>
+                <w:rStyle w:val="Hyperlink"/>
+                <w:rFonts w:ascii="Times New Roman" w:hAnsi="Times New Roman" w:cs="Times New Roman"/>
+                <w:b/>
+                <w:noProof/>
+                <w:sz w:val="28"/>
+                <w:szCs w:val="28"/>
+              </w:rPr>
+              <w:t>5.</w:t>
+            </w:r>
+            <w:r>
+              <w:rPr>
+                <w:rFonts w:ascii="Times New Roman" w:eastAsiaTheme="minorEastAsia" w:hAnsi="Times New Roman" w:cs="Times New Roman"/>
+                <w:noProof/>
+                <w:sz w:val="28"/>
+                <w:szCs w:val="28"/>
+              </w:rPr>
+              <w:tab/>
+            </w:r>
+            <w:r>
+              <w:rPr>
+                <w:rStyle w:val="Hyperlink"/>
+                <w:rFonts w:ascii="Times New Roman" w:hAnsi="Times New Roman" w:cs="Times New Roman"/>
+                <w:b/>
+                <w:noProof/>
+                <w:sz w:val="28"/>
+                <w:szCs w:val="28"/>
+              </w:rPr>
+              <w:t>Mức độ ưu tiên của kiểm thử.</w:t>
+            </w:r>
+            <w:r>
+              <w:rPr>
+                <w:rFonts w:ascii="Times New Roman" w:hAnsi="Times New Roman" w:cs="Times New Roman"/>
+                <w:noProof/>
+                <w:webHidden/>
+                <w:sz w:val="28"/>
+                <w:szCs w:val="28"/>
+              </w:rPr>
+              <w:tab/>
+            </w:r>
+            <w:r>
+              <w:rPr>
+                <w:rFonts w:ascii="Times New Roman" w:hAnsi="Times New Roman" w:cs="Times New Roman"/>
+                <w:noProof/>
+                <w:webHidden/>
+                <w:sz w:val="28"/>
+                <w:szCs w:val="28"/>
+              </w:rPr>
+              <w:fldChar w:fldCharType="begin"/>
+            </w:r>
+            <w:r>
+              <w:rPr>
+                <w:rFonts w:ascii="Times New Roman" w:hAnsi="Times New Roman" w:cs="Times New Roman"/>
+                <w:noProof/>
+                <w:webHidden/>
+                <w:sz w:val="28"/>
+                <w:szCs w:val="28"/>
+              </w:rPr>
+              <w:instrText xml:space="preserve"> PAGEREF _Toc437379813 \h </w:instrText>
+            </w:r>
+            <w:r>
+              <w:rPr>
+                <w:rFonts w:ascii="Times New Roman" w:hAnsi="Times New Roman" w:cs="Times New Roman"/>
+                <w:noProof/>
+                <w:webHidden/>
+                <w:sz w:val="28"/>
+                <w:szCs w:val="28"/>
+              </w:rPr>
+            </w:r>
+            <w:r>
+              <w:rPr>
+                <w:rFonts w:ascii="Times New Roman" w:hAnsi="Times New Roman" w:cs="Times New Roman"/>
+                <w:noProof/>
+                <w:webHidden/>
+                <w:sz w:val="28"/>
+                <w:szCs w:val="28"/>
+              </w:rPr>
+              <w:fldChar w:fldCharType="separate"/>
+            </w:r>
+            <w:r>
+              <w:rPr>
+                <w:rFonts w:ascii="Times New Roman" w:hAnsi="Times New Roman" w:cs="Times New Roman"/>
+                <w:noProof/>
+                <w:webHidden/>
+                <w:sz w:val="28"/>
+                <w:szCs w:val="28"/>
+              </w:rPr>
+              <w:t>13</w:t>
+            </w:r>
+            <w:r>
+              <w:rPr>
+                <w:rFonts w:ascii="Times New Roman" w:hAnsi="Times New Roman" w:cs="Times New Roman"/>
+                <w:noProof/>
+                <w:webHidden/>
+                <w:sz w:val="28"/>
+                <w:szCs w:val="28"/>
+              </w:rPr>
+              <w:fldChar w:fldCharType="end"/>
+            </w:r>
+          </w:hyperlink>
+        </w:p>
+        <w:p>
+          <w:pPr>
+            <w:pStyle w:val="TOC2"/>
+            <w:tabs>
+              <w:tab w:val="left" w:pos="880"/>
+              <w:tab w:val="right" w:leader="dot" w:pos="9350"/>
+            </w:tabs>
+            <w:rPr>
+              <w:rFonts w:ascii="Times New Roman" w:eastAsiaTheme="minorEastAsia" w:hAnsi="Times New Roman" w:cs="Times New Roman"/>
+              <w:noProof/>
+              <w:sz w:val="28"/>
+              <w:szCs w:val="28"/>
+            </w:rPr>
+          </w:pPr>
+          <w:hyperlink w:anchor="_Toc437379814" w:history="1">
+            <w:r>
+              <w:rPr>
+                <w:rStyle w:val="Hyperlink"/>
+                <w:rFonts w:ascii="Times New Roman" w:hAnsi="Times New Roman" w:cs="Times New Roman"/>
+                <w:b/>
+                <w:noProof/>
+                <w:sz w:val="28"/>
+                <w:szCs w:val="28"/>
+              </w:rPr>
+              <w:t>5.1</w:t>
+            </w:r>
+            <w:r>
+              <w:rPr>
+                <w:rFonts w:ascii="Times New Roman" w:eastAsiaTheme="minorEastAsia" w:hAnsi="Times New Roman" w:cs="Times New Roman"/>
+                <w:noProof/>
+                <w:sz w:val="28"/>
+                <w:szCs w:val="28"/>
+              </w:rPr>
+              <w:tab/>
+            </w:r>
+            <w:r>
+              <w:rPr>
+                <w:rStyle w:val="Hyperlink"/>
+                <w:rFonts w:ascii="Times New Roman" w:hAnsi="Times New Roman" w:cs="Times New Roman"/>
+                <w:b/>
+                <w:noProof/>
+                <w:sz w:val="28"/>
+                <w:szCs w:val="28"/>
+              </w:rPr>
+              <w:t>Các tiêu chí xếp hạng.</w:t>
+            </w:r>
+            <w:r>
+              <w:rPr>
+                <w:rFonts w:ascii="Times New Roman" w:hAnsi="Times New Roman" w:cs="Times New Roman"/>
+                <w:noProof/>
+                <w:webHidden/>
+                <w:sz w:val="28"/>
+                <w:szCs w:val="28"/>
+              </w:rPr>
+              <w:tab/>
+            </w:r>
+            <w:r>
+              <w:rPr>
+                <w:rFonts w:ascii="Times New Roman" w:hAnsi="Times New Roman" w:cs="Times New Roman"/>
+                <w:noProof/>
+                <w:webHidden/>
+                <w:sz w:val="28"/>
+                <w:szCs w:val="28"/>
+              </w:rPr>
+              <w:fldChar w:fldCharType="begin"/>
+            </w:r>
+            <w:r>
+              <w:rPr>
+                <w:rFonts w:ascii="Times New Roman" w:hAnsi="Times New Roman" w:cs="Times New Roman"/>
+                <w:noProof/>
+                <w:webHidden/>
+                <w:sz w:val="28"/>
+                <w:szCs w:val="28"/>
+              </w:rPr>
+              <w:instrText xml:space="preserve"> PAGEREF _Toc437379814 \h </w:instrText>
+            </w:r>
+            <w:r>
+              <w:rPr>
+                <w:rFonts w:ascii="Times New Roman" w:hAnsi="Times New Roman" w:cs="Times New Roman"/>
+                <w:noProof/>
+                <w:webHidden/>
+                <w:sz w:val="28"/>
+                <w:szCs w:val="28"/>
+              </w:rPr>
+            </w:r>
+            <w:r>
+              <w:rPr>
+                <w:rFonts w:ascii="Times New Roman" w:hAnsi="Times New Roman" w:cs="Times New Roman"/>
+                <w:noProof/>
+                <w:webHidden/>
+                <w:sz w:val="28"/>
+                <w:szCs w:val="28"/>
+              </w:rPr>
+              <w:fldChar w:fldCharType="separate"/>
+            </w:r>
+            <w:r>
+              <w:rPr>
+                <w:rFonts w:ascii="Times New Roman" w:hAnsi="Times New Roman" w:cs="Times New Roman"/>
+                <w:noProof/>
+                <w:webHidden/>
+                <w:sz w:val="28"/>
+                <w:szCs w:val="28"/>
+              </w:rPr>
+              <w:t>13</w:t>
+            </w:r>
+            <w:r>
+              <w:rPr>
+                <w:rFonts w:ascii="Times New Roman" w:hAnsi="Times New Roman" w:cs="Times New Roman"/>
+                <w:noProof/>
+                <w:webHidden/>
+                <w:sz w:val="28"/>
+                <w:szCs w:val="28"/>
+              </w:rPr>
+              <w:fldChar w:fldCharType="end"/>
+            </w:r>
+          </w:hyperlink>
+        </w:p>
+        <w:p>
+          <w:pPr>
+            <w:pStyle w:val="TOC2"/>
+            <w:tabs>
+              <w:tab w:val="left" w:pos="880"/>
+              <w:tab w:val="right" w:leader="dot" w:pos="9350"/>
+            </w:tabs>
+            <w:rPr>
+              <w:rFonts w:ascii="Times New Roman" w:eastAsiaTheme="minorEastAsia" w:hAnsi="Times New Roman" w:cs="Times New Roman"/>
+              <w:noProof/>
+              <w:sz w:val="28"/>
+              <w:szCs w:val="28"/>
+            </w:rPr>
+          </w:pPr>
+          <w:hyperlink w:anchor="_Toc437379815" w:history="1">
+            <w:r>
+              <w:rPr>
+                <w:rStyle w:val="Hyperlink"/>
+                <w:rFonts w:ascii="Times New Roman" w:hAnsi="Times New Roman" w:cs="Times New Roman"/>
+                <w:b/>
+                <w:noProof/>
+                <w:sz w:val="28"/>
+                <w:szCs w:val="28"/>
+              </w:rPr>
+              <w:t>5.2</w:t>
+            </w:r>
+            <w:r>
+              <w:rPr>
+                <w:rFonts w:ascii="Times New Roman" w:eastAsiaTheme="minorEastAsia" w:hAnsi="Times New Roman" w:cs="Times New Roman"/>
+                <w:noProof/>
+                <w:sz w:val="28"/>
+                <w:szCs w:val="28"/>
+              </w:rPr>
+              <w:tab/>
+            </w:r>
+            <w:r>
+              <w:rPr>
+                <w:rStyle w:val="Hyperlink"/>
+                <w:rFonts w:ascii="Times New Roman" w:hAnsi="Times New Roman" w:cs="Times New Roman"/>
+                <w:b/>
+                <w:noProof/>
+                <w:sz w:val="28"/>
+                <w:szCs w:val="28"/>
+              </w:rPr>
+              <w:t>Độ nghiêm trọng.</w:t>
+            </w:r>
+            <w:r>
+              <w:rPr>
+                <w:rFonts w:ascii="Times New Roman" w:hAnsi="Times New Roman" w:cs="Times New Roman"/>
+                <w:noProof/>
+                <w:webHidden/>
+                <w:sz w:val="28"/>
+                <w:szCs w:val="28"/>
+              </w:rPr>
+              <w:tab/>
+            </w:r>
+            <w:r>
+              <w:rPr>
+                <w:rFonts w:ascii="Times New Roman" w:hAnsi="Times New Roman" w:cs="Times New Roman"/>
+                <w:noProof/>
+                <w:webHidden/>
+                <w:sz w:val="28"/>
+                <w:szCs w:val="28"/>
+              </w:rPr>
+              <w:fldChar w:fldCharType="begin"/>
+            </w:r>
+            <w:r>
+              <w:rPr>
+                <w:rFonts w:ascii="Times New Roman" w:hAnsi="Times New Roman" w:cs="Times New Roman"/>
+                <w:noProof/>
+                <w:webHidden/>
+                <w:sz w:val="28"/>
+                <w:szCs w:val="28"/>
+              </w:rPr>
+              <w:instrText xml:space="preserve"> PAGEREF _Toc437379815 \h </w:instrText>
+            </w:r>
+            <w:r>
+              <w:rPr>
+                <w:rFonts w:ascii="Times New Roman" w:hAnsi="Times New Roman" w:cs="Times New Roman"/>
+                <w:noProof/>
+                <w:webHidden/>
+                <w:sz w:val="28"/>
+                <w:szCs w:val="28"/>
+              </w:rPr>
+            </w:r>
+            <w:r>
+              <w:rPr>
+                <w:rFonts w:ascii="Times New Roman" w:hAnsi="Times New Roman" w:cs="Times New Roman"/>
+                <w:noProof/>
+                <w:webHidden/>
+                <w:sz w:val="28"/>
+                <w:szCs w:val="28"/>
+              </w:rPr>
+              <w:fldChar w:fldCharType="separate"/>
+            </w:r>
+            <w:r>
+              <w:rPr>
+                <w:rFonts w:ascii="Times New Roman" w:hAnsi="Times New Roman" w:cs="Times New Roman"/>
+                <w:noProof/>
+                <w:webHidden/>
+                <w:sz w:val="28"/>
+                <w:szCs w:val="28"/>
+              </w:rPr>
+              <w:t>14</w:t>
+            </w:r>
+            <w:r>
+              <w:rPr>
+                <w:rFonts w:ascii="Times New Roman" w:hAnsi="Times New Roman" w:cs="Times New Roman"/>
+                <w:noProof/>
+                <w:webHidden/>
+                <w:sz w:val="28"/>
+                <w:szCs w:val="28"/>
+              </w:rPr>
+              <w:fldChar w:fldCharType="end"/>
+            </w:r>
+          </w:hyperlink>
+        </w:p>
+        <w:p>
+          <w:pPr>
+            <w:pStyle w:val="TOC2"/>
+            <w:tabs>
+              <w:tab w:val="left" w:pos="880"/>
+              <w:tab w:val="right" w:leader="dot" w:pos="9350"/>
+            </w:tabs>
+            <w:rPr>
+              <w:rFonts w:ascii="Times New Roman" w:eastAsiaTheme="minorEastAsia" w:hAnsi="Times New Roman" w:cs="Times New Roman"/>
+              <w:noProof/>
+              <w:sz w:val="28"/>
+              <w:szCs w:val="28"/>
+            </w:rPr>
+          </w:pPr>
+          <w:hyperlink w:anchor="_Toc437379816" w:history="1">
+            <w:r>
+              <w:rPr>
+                <w:rStyle w:val="Hyperlink"/>
+                <w:rFonts w:ascii="Times New Roman" w:hAnsi="Times New Roman" w:cs="Times New Roman"/>
+                <w:b/>
+                <w:noProof/>
+                <w:sz w:val="28"/>
+                <w:szCs w:val="28"/>
+              </w:rPr>
+              <w:t>5.3</w:t>
+            </w:r>
+            <w:r>
+              <w:rPr>
+                <w:rFonts w:ascii="Times New Roman" w:eastAsiaTheme="minorEastAsia" w:hAnsi="Times New Roman" w:cs="Times New Roman"/>
+                <w:noProof/>
+                <w:sz w:val="28"/>
+                <w:szCs w:val="28"/>
+              </w:rPr>
+              <w:tab/>
+            </w:r>
+            <w:r>
+              <w:rPr>
+                <w:rStyle w:val="Hyperlink"/>
+                <w:rFonts w:ascii="Times New Roman" w:hAnsi="Times New Roman" w:cs="Times New Roman"/>
+                <w:b/>
+                <w:noProof/>
+                <w:sz w:val="28"/>
+                <w:szCs w:val="28"/>
+              </w:rPr>
+              <w:t>Độ ưu tiên.</w:t>
+            </w:r>
+            <w:r>
+              <w:rPr>
+                <w:rFonts w:ascii="Times New Roman" w:hAnsi="Times New Roman" w:cs="Times New Roman"/>
+                <w:noProof/>
+                <w:webHidden/>
+                <w:sz w:val="28"/>
+                <w:szCs w:val="28"/>
+              </w:rPr>
+              <w:tab/>
+            </w:r>
+            <w:r>
+              <w:rPr>
+                <w:rFonts w:ascii="Times New Roman" w:hAnsi="Times New Roman" w:cs="Times New Roman"/>
+                <w:noProof/>
+                <w:webHidden/>
+                <w:sz w:val="28"/>
+                <w:szCs w:val="28"/>
+              </w:rPr>
+              <w:fldChar w:fldCharType="begin"/>
+            </w:r>
+            <w:r>
+              <w:rPr>
+                <w:rFonts w:ascii="Times New Roman" w:hAnsi="Times New Roman" w:cs="Times New Roman"/>
+                <w:noProof/>
+                <w:webHidden/>
+                <w:sz w:val="28"/>
+                <w:szCs w:val="28"/>
+              </w:rPr>
+              <w:instrText xml:space="preserve"> PAGEREF _Toc437379816 \h </w:instrText>
+            </w:r>
+            <w:r>
+              <w:rPr>
+                <w:rFonts w:ascii="Times New Roman" w:hAnsi="Times New Roman" w:cs="Times New Roman"/>
+                <w:noProof/>
+                <w:webHidden/>
+                <w:sz w:val="28"/>
+                <w:szCs w:val="28"/>
+              </w:rPr>
+            </w:r>
+            <w:r>
+              <w:rPr>
+                <w:rFonts w:ascii="Times New Roman" w:hAnsi="Times New Roman" w:cs="Times New Roman"/>
+                <w:noProof/>
+                <w:webHidden/>
+                <w:sz w:val="28"/>
+                <w:szCs w:val="28"/>
+              </w:rPr>
+              <w:fldChar w:fldCharType="separate"/>
+            </w:r>
+            <w:r>
+              <w:rPr>
+                <w:rFonts w:ascii="Times New Roman" w:hAnsi="Times New Roman" w:cs="Times New Roman"/>
+                <w:noProof/>
+                <w:webHidden/>
+                <w:sz w:val="28"/>
+                <w:szCs w:val="28"/>
+              </w:rPr>
+              <w:t>15</w:t>
+            </w:r>
+            <w:r>
+              <w:rPr>
+                <w:rFonts w:ascii="Times New Roman" w:hAnsi="Times New Roman" w:cs="Times New Roman"/>
+                <w:noProof/>
+                <w:webHidden/>
+                <w:sz w:val="28"/>
+                <w:szCs w:val="28"/>
+              </w:rPr>
+              <w:fldChar w:fldCharType="end"/>
+            </w:r>
+          </w:hyperlink>
+        </w:p>
+        <w:p>
+          <w:r>
+            <w:rPr>
+              <w:rFonts w:ascii="Times New Roman" w:hAnsi="Times New Roman" w:cs="Times New Roman"/>
+              <w:b/>
+              <w:bCs/>
+              <w:noProof/>
+              <w:sz w:val="28"/>
+              <w:szCs w:val="28"/>
+            </w:rPr>
+            <w:fldChar w:fldCharType="end"/>
+          </w:r>
+        </w:p>
+      </w:sdtContent>
+    </w:sdt>
     <w:p>
       <w:pPr>
         <w:jc w:val="center"/>
@@ -14,7 +2643,9 @@
           <w:szCs w:val="28"/>
         </w:rPr>
       </w:pPr>
-      <w:r>
+    </w:p>
+    <w:p>
+      <w:pPr>
         <w:rPr>
           <w:rFonts w:ascii="Times New Roman" w:hAnsi="Times New Roman" w:cs="Times New Roman"/>
           <w:b/>
@@ -22,8 +2653,43 @@
           <w:sz w:val="28"/>
           <w:szCs w:val="28"/>
         </w:rPr>
+      </w:pPr>
+      <w:r>
+        <w:rPr>
+          <w:rFonts w:ascii="Times New Roman" w:hAnsi="Times New Roman" w:cs="Times New Roman"/>
+          <w:b/>
+          <w:color w:val="000000" w:themeColor="text1"/>
+          <w:sz w:val="28"/>
+          <w:szCs w:val="28"/>
+        </w:rPr>
+        <w:br w:type="page"/>
+      </w:r>
+    </w:p>
+    <w:p>
+      <w:pPr>
+        <w:jc w:val="center"/>
+        <w:outlineLvl w:val="0"/>
+        <w:rPr>
+          <w:rFonts w:ascii="Times New Roman" w:hAnsi="Times New Roman" w:cs="Times New Roman"/>
+          <w:b/>
+          <w:color w:val="000000" w:themeColor="text1"/>
+          <w:sz w:val="28"/>
+          <w:szCs w:val="28"/>
+        </w:rPr>
+      </w:pPr>
+      <w:bookmarkStart w:id="1" w:name="_Toc437379795"/>
+      <w:r>
+        <w:rPr>
+          <w:rFonts w:ascii="Times New Roman" w:hAnsi="Times New Roman" w:cs="Times New Roman"/>
+          <w:b/>
+          <w:color w:val="000000" w:themeColor="text1"/>
+          <w:sz w:val="28"/>
+          <w:szCs w:val="28"/>
+        </w:rPr>
+        <w:lastRenderedPageBreak/>
         <w:t>NGUYÊN TẮC CƠ BẢN CỦA KIỂM THỬ</w:t>
       </w:r>
+      <w:bookmarkEnd w:id="1"/>
     </w:p>
     <w:p>
       <w:pPr>
@@ -41,6 +2707,7 @@
           <w:szCs w:val="28"/>
         </w:rPr>
       </w:pPr>
+      <w:bookmarkStart w:id="2" w:name="_Toc437379796"/>
       <w:r>
         <w:rPr>
           <w:rFonts w:ascii="Times New Roman" w:hAnsi="Times New Roman" w:cs="Times New Roman"/>
@@ -51,6 +2718,7 @@
         </w:rPr>
         <w:t>Tại sao kiểm thử là cần thiết.</w:t>
       </w:r>
+      <w:bookmarkEnd w:id="2"/>
     </w:p>
     <w:p>
       <w:pPr>
@@ -68,6 +2736,7 @@
           <w:szCs w:val="28"/>
         </w:rPr>
       </w:pPr>
+      <w:bookmarkStart w:id="3" w:name="_Toc437379797"/>
       <w:r>
         <w:rPr>
           <w:rFonts w:ascii="Times New Roman" w:hAnsi="Times New Roman" w:cs="Times New Roman"/>
@@ -78,6 +2747,7 @@
         </w:rPr>
         <w:t>Giới thiệu.</w:t>
       </w:r>
+      <w:bookmarkEnd w:id="3"/>
     </w:p>
     <w:p>
       <w:pPr>
@@ -122,25 +2792,7 @@
           <w:szCs w:val="28"/>
         </w:rPr>
         <w:tab/>
-        <w:t>Xuyên suốt tài liệu này chúng ta sẽ biết về các thuật ngữ bugs, defect, error, fa</w:t>
-      </w:r>
-      <w:r>
-        <w:rPr>
-          <w:rFonts w:ascii="Times New Roman" w:hAnsi="Times New Roman" w:cs="Times New Roman"/>
-          <w:color w:val="000000" w:themeColor="text1"/>
-          <w:sz w:val="28"/>
-          <w:szCs w:val="28"/>
-        </w:rPr>
-        <w:t xml:space="preserve">ilure, fault, </w:t>
-      </w:r>
-      <w:r>
-        <w:rPr>
-          <w:rFonts w:ascii="Times New Roman" w:hAnsi="Times New Roman" w:cs="Times New Roman"/>
-          <w:color w:val="000000" w:themeColor="text1"/>
-          <w:sz w:val="28"/>
-          <w:szCs w:val="28"/>
-        </w:rPr>
-        <w:t>mistake, quality, risk, testing, software, testing và exhaustive testing. Bạn sẽ tìm thấy được những thuật ngữ này trong bảng chú giải.</w:t>
+        <w:t>Xuyên suốt tài liệu này chúng ta sẽ biết về các thuật ngữ bugs, defect, error, failure, fault, mistake, quality, risk, testing, software, testing và exhaustive testing. Bạn sẽ tìm thấy được những thuật ngữ này trong bảng chú giải.</w:t>
       </w:r>
     </w:p>
     <w:p>
@@ -205,6 +2857,7 @@
           <w:szCs w:val="28"/>
         </w:rPr>
       </w:pPr>
+      <w:bookmarkStart w:id="4" w:name="_Toc437379798"/>
       <w:r>
         <w:rPr>
           <w:rFonts w:ascii="Times New Roman" w:hAnsi="Times New Roman" w:cs="Times New Roman"/>
@@ -215,6 +2868,7 @@
         </w:rPr>
         <w:t>Kiểm thử là gì?</w:t>
       </w:r>
+      <w:bookmarkEnd w:id="4"/>
     </w:p>
     <w:p>
       <w:pPr>
@@ -250,7 +2904,7 @@
         </w:rPr>
         <w:t> là một cuộc kiểm tra được tiến hành để cung cấp cho các bên liên quan thông tin về chất lượng của </w:t>
       </w:r>
-      <w:hyperlink r:id="rId5" w:tooltip="Sản phẩm" w:history="1">
+      <w:hyperlink r:id="rId8" w:tooltip="Sản phẩm" w:history="1">
         <w:r>
           <w:rPr>
             <w:rFonts w:ascii="Times New Roman" w:eastAsia="Times New Roman" w:hAnsi="Times New Roman" w:cs="Times New Roman"/>
@@ -270,7 +2924,7 @@
         </w:rPr>
         <w:t> hoặc </w:t>
       </w:r>
-      <w:hyperlink r:id="rId6" w:tooltip="Dịch vụ" w:history="1">
+      <w:hyperlink r:id="rId9" w:tooltip="Dịch vụ" w:history="1">
         <w:r>
           <w:rPr>
             <w:rFonts w:ascii="Times New Roman" w:eastAsia="Times New Roman" w:hAnsi="Times New Roman" w:cs="Times New Roman"/>
@@ -290,7 +2944,7 @@
         </w:rPr>
         <w:t> được kiểm thử. Kiểm thử có thể cung cấp cho doanh nghiệp một quan điểm, một cách nhìn độc lập về </w:t>
       </w:r>
-      <w:hyperlink r:id="rId7" w:tooltip="Phần mềm" w:history="1">
+      <w:hyperlink r:id="rId10" w:tooltip="Phần mềm" w:history="1">
         <w:r>
           <w:rPr>
             <w:rFonts w:ascii="Times New Roman" w:eastAsia="Times New Roman" w:hAnsi="Times New Roman" w:cs="Times New Roman"/>
@@ -310,7 +2964,7 @@
         </w:rPr>
         <w:t> để từ đó cho phép đánh giá và thấu hiểu được những rủi ro trong quá trình </w:t>
       </w:r>
-      <w:hyperlink r:id="rId8" w:tooltip="Triển khai (trang chưa được viết)" w:history="1">
+      <w:hyperlink r:id="rId11" w:tooltip="Triển khai (trang chưa được viết)" w:history="1">
         <w:r>
           <w:rPr>
             <w:rFonts w:ascii="Times New Roman" w:eastAsia="Times New Roman" w:hAnsi="Times New Roman" w:cs="Times New Roman"/>
@@ -352,27 +3006,9 @@
           <w:sz w:val="28"/>
           <w:szCs w:val="28"/>
         </w:rPr>
-        <w:t xml:space="preserve">Trong kỹ thuật kiểm thử không chỉ giới hạn ở việc </w:t>
-      </w:r>
-      <w:r>
-        <w:rPr>
-          <w:rFonts w:ascii="Times New Roman" w:eastAsia="Times New Roman" w:hAnsi="Times New Roman" w:cs="Times New Roman"/>
-          <w:color w:val="000000" w:themeColor="text1"/>
-          <w:sz w:val="28"/>
-          <w:szCs w:val="28"/>
-        </w:rPr>
-        <w:t xml:space="preserve">thực hiện một chương trình hoặc </w:t>
-      </w:r>
-      <w:r>
-        <w:rPr>
-          <w:rFonts w:ascii="Times New Roman" w:eastAsia="Times New Roman" w:hAnsi="Times New Roman" w:cs="Times New Roman"/>
-          <w:color w:val="000000" w:themeColor="text1"/>
-          <w:sz w:val="28"/>
-          <w:szCs w:val="28"/>
-        </w:rPr>
-        <w:t>ứng dụng với mục đích đi tìm các </w:t>
-      </w:r>
-      <w:hyperlink r:id="rId9" w:tooltip="Lỗi phần mềm (trang chưa được viết)" w:history="1">
+        <w:t>Trong kỹ thuật kiểm thử không chỉ giới hạn ở việc thực hiện một chương trình hoặc ứng dụng với mục đích đi tìm các </w:t>
+      </w:r>
+      <w:hyperlink r:id="rId12" w:tooltip="Lỗi phần mềm (trang chưa được viết)" w:history="1">
         <w:r>
           <w:rPr>
             <w:rFonts w:ascii="Times New Roman" w:eastAsia="Times New Roman" w:hAnsi="Times New Roman" w:cs="Times New Roman"/>
@@ -524,7 +3160,7 @@
         </w:rPr>
         <w:t>Tùy thuộc vào từng phương pháp, việc kiểm thử có thể được thực hiện bất cứ lúc nào trong quá trình phát triển phần mềm. Theo truyền thống thì các nỗ lực kiểm thử được tiến hành sau khi các yêu cầu được xác định và việc lập trình được hoàn tất nhưng trong </w:t>
       </w:r>
-      <w:hyperlink r:id="rId10" w:tooltip="Agile (trang chưa được viết)" w:history="1">
+      <w:hyperlink r:id="rId13" w:tooltip="Agile (trang chưa được viết)" w:history="1">
         <w:r>
           <w:rPr>
             <w:rFonts w:ascii="Times New Roman" w:eastAsia="Times New Roman" w:hAnsi="Times New Roman" w:cs="Times New Roman"/>
@@ -696,6 +3332,7 @@
           <w:szCs w:val="28"/>
         </w:rPr>
       </w:pPr>
+      <w:bookmarkStart w:id="5" w:name="_Toc437379799"/>
       <w:r>
         <w:rPr>
           <w:rFonts w:ascii="Times New Roman" w:hAnsi="Times New Roman" w:cs="Times New Roman"/>
@@ -706,6 +3343,7 @@
         </w:rPr>
         <w:t>Bối cảnh của các phần mềm.</w:t>
       </w:r>
+      <w:bookmarkEnd w:id="5"/>
     </w:p>
     <w:p>
       <w:pPr>
@@ -770,6 +3408,7 @@
           <w:szCs w:val="28"/>
         </w:rPr>
       </w:pPr>
+      <w:bookmarkStart w:id="6" w:name="_Toc437379800"/>
       <w:r>
         <w:rPr>
           <w:rFonts w:ascii="Times New Roman" w:hAnsi="Times New Roman" w:cs="Times New Roman"/>
@@ -780,6 +3419,7 @@
         </w:rPr>
         <w:t>Nguyên nhân của các lỗi phần mềm.</w:t>
       </w:r>
+      <w:bookmarkEnd w:id="6"/>
     </w:p>
     <w:p>
       <w:pPr>
@@ -1018,6 +3658,7 @@
           <w:szCs w:val="28"/>
         </w:rPr>
       </w:pPr>
+      <w:bookmarkStart w:id="7" w:name="_Toc437379801"/>
       <w:r>
         <w:rPr>
           <w:rFonts w:ascii="Times New Roman" w:hAnsi="Times New Roman" w:cs="Times New Roman"/>
@@ -1028,6 +3669,7 @@
         </w:rPr>
         <w:t>Chi phí cho việc sửa lỗi phần mềm.</w:t>
       </w:r>
+      <w:bookmarkEnd w:id="7"/>
     </w:p>
     <w:p>
       <w:pPr>
@@ -1105,7 +3747,7 @@
                     <pic:cNvPicPr/>
                   </pic:nvPicPr>
                   <pic:blipFill>
-                    <a:blip r:embed="rId11">
+                    <a:blip r:embed="rId14">
                       <a:extLst>
                         <a:ext uri="{28A0092B-C50C-407E-A947-70E740481C1C}">
                           <a14:useLocalDpi xmlns:a14="http://schemas.microsoft.com/office/drawing/2010/main" val="0"/>
@@ -1148,6 +3790,7 @@
           <w:szCs w:val="28"/>
         </w:rPr>
       </w:pPr>
+      <w:bookmarkStart w:id="8" w:name="_Toc437379802"/>
       <w:r>
         <w:rPr>
           <w:rFonts w:ascii="Times New Roman" w:hAnsi="Times New Roman" w:cs="Times New Roman"/>
@@ -1158,6 +3801,7 @@
         </w:rPr>
         <w:t>Vai trò của kiểm thử trong phát triển, bảo trì và hoạt động của phần mềm.</w:t>
       </w:r>
+      <w:bookmarkEnd w:id="8"/>
     </w:p>
     <w:p>
       <w:pPr>
@@ -1222,6 +3866,7 @@
           <w:szCs w:val="28"/>
         </w:rPr>
       </w:pPr>
+      <w:bookmarkStart w:id="9" w:name="_Toc437379803"/>
       <w:r>
         <w:rPr>
           <w:rFonts w:ascii="Times New Roman" w:hAnsi="Times New Roman" w:cs="Times New Roman"/>
@@ -1232,6 +3877,7 @@
         </w:rPr>
         <w:t>Kiểm thử và chất lượng.</w:t>
       </w:r>
+      <w:bookmarkEnd w:id="9"/>
     </w:p>
     <w:p>
       <w:pPr>
@@ -1723,16 +4369,7 @@
           <w:sz w:val="28"/>
           <w:szCs w:val="28"/>
         </w:rPr>
-        <w:t>Việc phát triển vội vã có thể tiết kiệm thời gian của nhóm nghiên cứu tại một thời điểm, nhưng cuối cùng nó khiến họ mất thêm thời gian để làm điều đó nếu có vấn đề phát triển mà không xem xét ngay từ đầu. Nó gây hậu quả lãng phí rất nhiều nguồn lực của nhóm để sửa chữa và tái cấu trúc mã của họ thay vì đầu tư nguồn lực vào việc hữu ích hơn. Nhóm phần mềm biết rõ điều đó, nhưng với những khách hàng khó tính và đội ngũ bán hàng khắt khe kèm theo cái tôi của một số nhà phát triển mà họ viết phần mềm không có bất kỳ sai sót nào, đội Đảm bảo chất lượng (QA) sẽ giúp kiểm tra lại mã nguồn khi hoàn thành</w:t>
-      </w:r>
-      <w:r>
-        <w:rPr>
-          <w:rFonts w:ascii="Times New Roman" w:hAnsi="Times New Roman" w:cs="Times New Roman"/>
-          <w:color w:val="000000" w:themeColor="text1"/>
-          <w:sz w:val="28"/>
-          <w:szCs w:val="28"/>
-        </w:rPr>
-        <w:t>.</w:t>
+        <w:t>Việc phát triển vội vã có thể tiết kiệm thời gian của nhóm nghiên cứu tại một thời điểm, nhưng cuối cùng nó khiến họ mất thêm thời gian để làm điều đó nếu có vấn đề phát triển mà không xem xét ngay từ đầu. Nó gây hậu quả lãng phí rất nhiều nguồn lực của nhóm để sửa chữa và tái cấu trúc mã của họ thay vì đầu tư nguồn lực vào việc hữu ích hơn. Nhóm phần mềm biết rõ điều đó, nhưng với những khách hàng khó tính và đội ngũ bán hàng khắt khe kèm theo cái tôi của một số nhà phát triển mà họ viết phần mềm không có bất kỳ sai sót nào, đội Đảm bảo chất lượng (QA) sẽ giúp kiểm tra lại mã nguồn khi hoàn thành.</w:t>
       </w:r>
     </w:p>
     <w:p>
@@ -1751,6 +4388,7 @@
           <w:szCs w:val="28"/>
         </w:rPr>
       </w:pPr>
+      <w:bookmarkStart w:id="10" w:name="_Toc437379804"/>
       <w:r>
         <w:rPr>
           <w:rFonts w:ascii="Times New Roman" w:hAnsi="Times New Roman" w:cs="Times New Roman"/>
@@ -1761,6 +4399,7 @@
         </w:rPr>
         <w:t>Kiểm thử bao nhiêu là đủ?</w:t>
       </w:r>
+      <w:bookmarkEnd w:id="10"/>
     </w:p>
     <w:p>
       <w:pPr>
@@ -1940,6 +4579,7 @@
           <w:szCs w:val="28"/>
         </w:rPr>
       </w:pPr>
+      <w:bookmarkStart w:id="11" w:name="_Toc437379805"/>
       <w:r>
         <w:rPr>
           <w:rFonts w:ascii="Times New Roman" w:hAnsi="Times New Roman" w:cs="Times New Roman"/>
@@ -1950,6 +4590,7 @@
         </w:rPr>
         <w:t>Các nguyên tắc kiểm thử.</w:t>
       </w:r>
+      <w:bookmarkEnd w:id="11"/>
     </w:p>
     <w:p>
       <w:pPr>
@@ -2490,6 +5131,7 @@
           <w:szCs w:val="28"/>
         </w:rPr>
       </w:pPr>
+      <w:bookmarkStart w:id="12" w:name="_Toc437379806"/>
       <w:r>
         <w:rPr>
           <w:rFonts w:ascii="Times New Roman" w:hAnsi="Times New Roman" w:cs="Times New Roman"/>
@@ -2500,6 +5142,7 @@
         </w:rPr>
         <w:t>Quy trình kiểm thử cơ bản.</w:t>
       </w:r>
+      <w:bookmarkEnd w:id="12"/>
     </w:p>
     <w:p>
       <w:pPr>
@@ -2518,6 +5161,7 @@
           <w:szCs w:val="28"/>
         </w:rPr>
       </w:pPr>
+      <w:bookmarkStart w:id="13" w:name="_Toc437379807"/>
       <w:r>
         <w:rPr>
           <w:rFonts w:ascii="Times New Roman" w:hAnsi="Times New Roman" w:cs="Times New Roman"/>
@@ -2528,6 +5172,7 @@
         </w:rPr>
         <w:t>Kế hoạch kiểm thử và sử lý.</w:t>
       </w:r>
+      <w:bookmarkEnd w:id="13"/>
     </w:p>
     <w:p>
       <w:pPr>
@@ -2590,6 +5235,7 @@
           <w:szCs w:val="28"/>
         </w:rPr>
       </w:pPr>
+      <w:bookmarkStart w:id="14" w:name="_Toc437379808"/>
       <w:r>
         <w:rPr>
           <w:rFonts w:ascii="Times New Roman" w:hAnsi="Times New Roman" w:cs="Times New Roman"/>
@@ -2600,6 +5246,7 @@
         </w:rPr>
         <w:t>Phân tích và thiết kế kiểm thử.</w:t>
       </w:r>
+      <w:bookmarkEnd w:id="14"/>
     </w:p>
     <w:p>
       <w:pPr>
@@ -2655,15 +5302,6 @@
           <w:shd w:val="clear" w:color="auto" w:fill="FFFFFF"/>
         </w:rPr>
         <w:tab/>
-      </w:r>
-      <w:r>
-        <w:rPr>
-          <w:rFonts w:ascii="Times New Roman" w:hAnsi="Times New Roman" w:cs="Times New Roman"/>
-          <w:color w:val="000000" w:themeColor="text1"/>
-          <w:sz w:val="28"/>
-          <w:szCs w:val="28"/>
-          <w:shd w:val="clear" w:color="auto" w:fill="FFFFFF"/>
-        </w:rPr>
         <w:t>Hoạt động phân tích và thiết kế kiểm thử có những nhiệm vụ sau:</w:t>
       </w:r>
     </w:p>
@@ -2835,6 +5473,7 @@
           <w:szCs w:val="28"/>
         </w:rPr>
       </w:pPr>
+      <w:bookmarkStart w:id="15" w:name="_Toc437379809"/>
       <w:r>
         <w:rPr>
           <w:rFonts w:ascii="Times New Roman" w:hAnsi="Times New Roman" w:cs="Times New Roman"/>
@@ -2845,6 +5484,7 @@
         </w:rPr>
         <w:t>Thực thi kiểm thử.</w:t>
       </w:r>
+      <w:bookmarkEnd w:id="15"/>
     </w:p>
     <w:p>
       <w:pPr>
@@ -3135,6 +5775,7 @@
           <w:szCs w:val="28"/>
         </w:rPr>
       </w:pPr>
+      <w:bookmarkStart w:id="16" w:name="_Toc437379810"/>
       <w:r>
         <w:rPr>
           <w:rFonts w:ascii="Times New Roman" w:hAnsi="Times New Roman" w:cs="Times New Roman"/>
@@ -3145,6 +5786,7 @@
         </w:rPr>
         <w:t>Đánh giá tiêu chí và thực hiện báo cáo.</w:t>
       </w:r>
+      <w:bookmarkEnd w:id="16"/>
     </w:p>
     <w:p>
       <w:pPr>
@@ -3290,6 +5932,7 @@
           <w:szCs w:val="28"/>
         </w:rPr>
       </w:pPr>
+      <w:bookmarkStart w:id="17" w:name="_Toc437379811"/>
       <w:r>
         <w:rPr>
           <w:rFonts w:ascii="Times New Roman" w:hAnsi="Times New Roman" w:cs="Times New Roman"/>
@@ -3300,6 +5943,7 @@
         </w:rPr>
         <w:t>Những hoạt động chấm dứt quá trình kiểm thử.</w:t>
       </w:r>
+      <w:bookmarkEnd w:id="17"/>
       <w:r>
         <w:rPr>
           <w:rFonts w:ascii="Times New Roman" w:hAnsi="Times New Roman" w:cs="Times New Roman"/>
@@ -3331,17 +5975,7 @@
           <w:szCs w:val="28"/>
           <w:shd w:val="clear" w:color="auto" w:fill="FFFFFF"/>
         </w:rPr>
-        <w:t>Kiểm thử chấm dứt khi hệ thống phần mềm được release, một dự án kiểm thử được hoàn thành (hoặc bị hủy) là một mốc milestone đạt được, hoặc sự bảo trì đã được hoàn thành</w:t>
-      </w:r>
-      <w:r>
-        <w:rPr>
-          <w:rFonts w:ascii="Times New Roman" w:hAnsi="Times New Roman" w:cs="Times New Roman"/>
-          <w:color w:val="000000" w:themeColor="text1"/>
-          <w:sz w:val="28"/>
-          <w:szCs w:val="28"/>
-          <w:shd w:val="clear" w:color="auto" w:fill="FFFFFF"/>
-        </w:rPr>
-        <w:t>.</w:t>
+        <w:t>Kiểm thử chấm dứt khi hệ thống phần mềm được release, một dự án kiểm thử được hoàn thành (hoặc bị hủy) là một mốc milestone đạt được, hoặc sự bảo trì đã được hoàn thành.</w:t>
       </w:r>
     </w:p>
     <w:p>
@@ -3360,6 +5994,7 @@
           <w:szCs w:val="28"/>
         </w:rPr>
       </w:pPr>
+      <w:bookmarkStart w:id="18" w:name="_Toc437379812"/>
       <w:r>
         <w:rPr>
           <w:rFonts w:ascii="Times New Roman" w:hAnsi="Times New Roman" w:cs="Times New Roman"/>
@@ -3370,6 +6005,7 @@
         </w:rPr>
         <w:t>Tâm lý học của kiểm thử.</w:t>
       </w:r>
+      <w:bookmarkEnd w:id="18"/>
     </w:p>
     <w:p>
       <w:pPr>
@@ -3884,7 +6520,6 @@
           <w:szCs w:val="28"/>
         </w:rPr>
       </w:pPr>
-      <w:bookmarkStart w:id="0" w:name="_GoBack"/>
       <w:r>
         <w:rPr>
           <w:rFonts w:ascii="Times New Roman" w:eastAsia="Times New Roman" w:hAnsi="Times New Roman" w:cs="Times New Roman"/>
@@ -3894,7 +6529,6 @@
         <w:t>Đánh giá khách quan rủi ro</w:t>
       </w:r>
     </w:p>
-    <w:bookmarkEnd w:id="0"/>
     <w:p>
       <w:pPr>
         <w:pStyle w:val="ListParagraph"/>
@@ -3959,6 +6593,7 @@
           <w:color w:val="000000" w:themeColor="text1"/>
         </w:rPr>
       </w:pPr>
+      <w:bookmarkStart w:id="19" w:name="_Toc437379813"/>
       <w:r>
         <w:rPr>
           <w:rFonts w:ascii="Times New Roman" w:hAnsi="Times New Roman" w:cs="Times New Roman"/>
@@ -3969,6 +6604,7 @@
         </w:rPr>
         <w:t>Mức độ ưu tiên của kiểm thử.</w:t>
       </w:r>
+      <w:bookmarkEnd w:id="19"/>
     </w:p>
     <w:p>
       <w:pPr>
@@ -4007,6 +6643,7 @@
           <w:szCs w:val="28"/>
         </w:rPr>
       </w:pPr>
+      <w:bookmarkStart w:id="20" w:name="_Toc437379814"/>
       <w:r>
         <w:rPr>
           <w:rFonts w:ascii="Times New Roman" w:hAnsi="Times New Roman" w:cs="Times New Roman"/>
@@ -4017,6 +6654,7 @@
         </w:rPr>
         <w:t>Các tiêu chí xếp hạng.</w:t>
       </w:r>
+      <w:bookmarkEnd w:id="20"/>
     </w:p>
     <w:p>
       <w:pPr>
@@ -4044,17 +6682,7 @@
           <w:szCs w:val="28"/>
           <w:lang w:val="en-GB"/>
         </w:rPr>
-        <w:t>T</w:t>
-      </w:r>
-      <w:r>
-        <w:rPr>
-          <w:rFonts w:ascii="Times New Roman" w:eastAsia="Times New Roman" w:hAnsi="Times New Roman" w:cs="Times New Roman"/>
-          <w:color w:val="000000" w:themeColor="text1"/>
-          <w:sz w:val="28"/>
-          <w:szCs w:val="28"/>
-          <w:lang w:val="en-GB"/>
-        </w:rPr>
-        <w:t>est nơi lỗi là nghiêm trọng nhất</w:t>
+        <w:t>Test nơi lỗi là nghiêm trọng nhất</w:t>
       </w:r>
     </w:p>
     <w:p>
@@ -4083,17 +6711,7 @@
           <w:szCs w:val="28"/>
           <w:lang w:val="en-GB"/>
         </w:rPr>
-        <w:t>T</w:t>
-      </w:r>
-      <w:r>
-        <w:rPr>
-          <w:rFonts w:ascii="Times New Roman" w:eastAsia="Times New Roman" w:hAnsi="Times New Roman" w:cs="Times New Roman"/>
-          <w:color w:val="000000" w:themeColor="text1"/>
-          <w:sz w:val="28"/>
-          <w:szCs w:val="28"/>
-          <w:lang w:val="en-GB"/>
-        </w:rPr>
-        <w:t>est nơi lỗi nhìn thấy rõ nhất</w:t>
+        <w:t>Test nơi lỗi nhìn thấy rõ nhất</w:t>
       </w:r>
     </w:p>
     <w:p>
@@ -4122,17 +6740,7 @@
           <w:szCs w:val="28"/>
           <w:lang w:val="en-GB"/>
         </w:rPr>
-        <w:t>T</w:t>
-      </w:r>
-      <w:r>
-        <w:rPr>
-          <w:rFonts w:ascii="Times New Roman" w:eastAsia="Times New Roman" w:hAnsi="Times New Roman" w:cs="Times New Roman"/>
-          <w:color w:val="000000" w:themeColor="text1"/>
-          <w:sz w:val="28"/>
-          <w:szCs w:val="28"/>
-          <w:lang w:val="en-GB"/>
-        </w:rPr>
-        <w:t>est nơi lỗi có khả năng nhất</w:t>
+        <w:t>Test nơi lỗi có khả năng nhất</w:t>
       </w:r>
     </w:p>
     <w:p>
@@ -4297,6 +6905,7 @@
           <w:szCs w:val="28"/>
         </w:rPr>
       </w:pPr>
+      <w:bookmarkStart w:id="21" w:name="_Toc437379815"/>
       <w:r>
         <w:rPr>
           <w:rFonts w:ascii="Times New Roman" w:hAnsi="Times New Roman" w:cs="Times New Roman"/>
@@ -4308,6 +6917,7 @@
         <w:lastRenderedPageBreak/>
         <w:t>Độ nghiêm trọng.</w:t>
       </w:r>
+      <w:bookmarkEnd w:id="21"/>
     </w:p>
     <w:p>
       <w:pPr>
@@ -4486,17 +7096,7 @@
           <w:sz w:val="28"/>
           <w:szCs w:val="28"/>
         </w:rPr>
-        <w:t>Mức độ 5</w:t>
-      </w:r>
-      <w:r>
-        <w:rPr>
-          <w:rFonts w:ascii="Times New Roman" w:eastAsia="Times New Roman" w:hAnsi="Times New Roman" w:cs="Times New Roman"/>
-          <w:b/>
-          <w:color w:val="000000" w:themeColor="text1"/>
-          <w:sz w:val="28"/>
-          <w:szCs w:val="28"/>
-        </w:rPr>
-        <w:t>:</w:t>
+        <w:t>Mức độ 5:</w:t>
       </w:r>
       <w:r>
         <w:rPr>
@@ -4604,6 +7204,7 @@
           <w:szCs w:val="28"/>
         </w:rPr>
       </w:pPr>
+      <w:bookmarkStart w:id="22" w:name="_Toc437379816"/>
       <w:r>
         <w:rPr>
           <w:rFonts w:ascii="Times New Roman" w:hAnsi="Times New Roman" w:cs="Times New Roman"/>
@@ -4614,6 +7215,7 @@
         </w:rPr>
         <w:t>Độ ưu tiên.</w:t>
       </w:r>
+      <w:bookmarkEnd w:id="22"/>
     </w:p>
     <w:p>
       <w:pPr>
@@ -4799,6 +7401,12 @@
       </w:r>
     </w:p>
     <w:sectPr>
+      <w:headerReference w:type="even" r:id="rId15"/>
+      <w:headerReference w:type="default" r:id="rId16"/>
+      <w:footerReference w:type="even" r:id="rId17"/>
+      <w:footerReference w:type="default" r:id="rId18"/>
+      <w:headerReference w:type="first" r:id="rId19"/>
+      <w:footerReference w:type="first" r:id="rId20"/>
       <w:pgSz w:w="12240" w:h="15840"/>
       <w:pgMar w:top="1440" w:right="1440" w:bottom="1440" w:left="1440" w:header="720" w:footer="720" w:gutter="0"/>
       <w:cols w:space="720"/>
@@ -4806,6 +7414,159 @@
     </w:sectPr>
   </w:body>
 </w:document>
+</file>
+
+<file path=word/endnotes.xml><?xml version="1.0" encoding="utf-8"?>
+<w:endnotes xmlns:wpc="http://schemas.microsoft.com/office/word/2010/wordprocessingCanvas" xmlns:mc="http://schemas.openxmlformats.org/markup-compatibility/2006" xmlns:o="urn:schemas-microsoft-com:office:office" xmlns:r="http://schemas.openxmlformats.org/officeDocument/2006/relationships" xmlns:m="http://schemas.openxmlformats.org/officeDocument/2006/math" xmlns:v="urn:schemas-microsoft-com:vml" xmlns:wp14="http://schemas.microsoft.com/office/word/2010/wordprocessingDrawing" xmlns:wp="http://schemas.openxmlformats.org/drawingml/2006/wordprocessingDrawing" xmlns:w10="urn:schemas-microsoft-com:office:word" xmlns:w="http://schemas.openxmlformats.org/wordprocessingml/2006/main" xmlns:w14="http://schemas.microsoft.com/office/word/2010/wordml" xmlns:w15="http://schemas.microsoft.com/office/word/2012/wordml" xmlns:wpg="http://schemas.microsoft.com/office/word/2010/wordprocessingGroup" xmlns:wpi="http://schemas.microsoft.com/office/word/2010/wordprocessingInk" xmlns:wne="http://schemas.microsoft.com/office/word/2006/wordml" xmlns:wps="http://schemas.microsoft.com/office/word/2010/wordprocessingShape" mc:Ignorable="w14 w15 wp14">
+  <w:endnote w:type="separator" w:id="-1">
+    <w:p>
+      <w:pPr>
+        <w:spacing w:after="0" w:line="240" w:lineRule="auto"/>
+      </w:pPr>
+      <w:r>
+        <w:separator/>
+      </w:r>
+    </w:p>
+  </w:endnote>
+  <w:endnote w:type="continuationSeparator" w:id="0">
+    <w:p>
+      <w:pPr>
+        <w:spacing w:after="0" w:line="240" w:lineRule="auto"/>
+      </w:pPr>
+      <w:r>
+        <w:continuationSeparator/>
+      </w:r>
+    </w:p>
+  </w:endnote>
+</w:endnotes>
+</file>
+
+<file path=word/footer1.xml><?xml version="1.0" encoding="utf-8"?>
+<w:ftr xmlns:wpc="http://schemas.microsoft.com/office/word/2010/wordprocessingCanvas" xmlns:mc="http://schemas.openxmlformats.org/markup-compatibility/2006" xmlns:o="urn:schemas-microsoft-com:office:office" xmlns:r="http://schemas.openxmlformats.org/officeDocument/2006/relationships" xmlns:m="http://schemas.openxmlformats.org/officeDocument/2006/math" xmlns:v="urn:schemas-microsoft-com:vml" xmlns:wp14="http://schemas.microsoft.com/office/word/2010/wordprocessingDrawing" xmlns:wp="http://schemas.openxmlformats.org/drawingml/2006/wordprocessingDrawing" xmlns:w10="urn:schemas-microsoft-com:office:word" xmlns:w="http://schemas.openxmlformats.org/wordprocessingml/2006/main" xmlns:w14="http://schemas.microsoft.com/office/word/2010/wordml" xmlns:w15="http://schemas.microsoft.com/office/word/2012/wordml" xmlns:wpg="http://schemas.microsoft.com/office/word/2010/wordprocessingGroup" xmlns:wpi="http://schemas.microsoft.com/office/word/2010/wordprocessingInk" xmlns:wne="http://schemas.microsoft.com/office/word/2006/wordml" xmlns:wps="http://schemas.microsoft.com/office/word/2010/wordprocessingShape" mc:Ignorable="w14 w15 wp14">
+  <w:p>
+    <w:pPr>
+      <w:pStyle w:val="Footer"/>
+    </w:pPr>
+  </w:p>
+</w:ftr>
+</file>
+
+<file path=word/footer2.xml><?xml version="1.0" encoding="utf-8"?>
+<w:ftr xmlns:wpc="http://schemas.microsoft.com/office/word/2010/wordprocessingCanvas" xmlns:mc="http://schemas.openxmlformats.org/markup-compatibility/2006" xmlns:o="urn:schemas-microsoft-com:office:office" xmlns:r="http://schemas.openxmlformats.org/officeDocument/2006/relationships" xmlns:m="http://schemas.openxmlformats.org/officeDocument/2006/math" xmlns:v="urn:schemas-microsoft-com:vml" xmlns:wp14="http://schemas.microsoft.com/office/word/2010/wordprocessingDrawing" xmlns:wp="http://schemas.openxmlformats.org/drawingml/2006/wordprocessingDrawing" xmlns:w10="urn:schemas-microsoft-com:office:word" xmlns:w="http://schemas.openxmlformats.org/wordprocessingml/2006/main" xmlns:w14="http://schemas.microsoft.com/office/word/2010/wordml" xmlns:w15="http://schemas.microsoft.com/office/word/2012/wordml" xmlns:wpg="http://schemas.microsoft.com/office/word/2010/wordprocessingGroup" xmlns:wpi="http://schemas.microsoft.com/office/word/2010/wordprocessingInk" xmlns:wne="http://schemas.microsoft.com/office/word/2006/wordml" xmlns:wps="http://schemas.microsoft.com/office/word/2010/wordprocessingShape" mc:Ignorable="w14 w15 wp14">
+  <w:sdt>
+    <w:sdtPr>
+      <w:id w:val="-70667918"/>
+      <w:docPartObj>
+        <w:docPartGallery w:val="Page Numbers (Bottom of Page)"/>
+        <w:docPartUnique/>
+      </w:docPartObj>
+    </w:sdtPr>
+    <w:sdtEndPr>
+      <w:rPr>
+        <w:noProof/>
+      </w:rPr>
+    </w:sdtEndPr>
+    <w:sdtContent>
+      <w:p>
+        <w:pPr>
+          <w:pStyle w:val="Footer"/>
+          <w:jc w:val="right"/>
+        </w:pPr>
+        <w:r>
+          <w:fldChar w:fldCharType="begin"/>
+        </w:r>
+        <w:r>
+          <w:instrText xml:space="preserve"> PAGE   \* MERGEFORMAT </w:instrText>
+        </w:r>
+        <w:r>
+          <w:fldChar w:fldCharType="separate"/>
+        </w:r>
+        <w:r>
+          <w:rPr>
+            <w:noProof/>
+          </w:rPr>
+          <w:t>16</w:t>
+        </w:r>
+        <w:r>
+          <w:rPr>
+            <w:noProof/>
+          </w:rPr>
+          <w:fldChar w:fldCharType="end"/>
+        </w:r>
+      </w:p>
+    </w:sdtContent>
+  </w:sdt>
+  <w:p>
+    <w:pPr>
+      <w:pStyle w:val="Footer"/>
+    </w:pPr>
+  </w:p>
+</w:ftr>
+</file>
+
+<file path=word/footer3.xml><?xml version="1.0" encoding="utf-8"?>
+<w:ftr xmlns:wpc="http://schemas.microsoft.com/office/word/2010/wordprocessingCanvas" xmlns:mc="http://schemas.openxmlformats.org/markup-compatibility/2006" xmlns:o="urn:schemas-microsoft-com:office:office" xmlns:r="http://schemas.openxmlformats.org/officeDocument/2006/relationships" xmlns:m="http://schemas.openxmlformats.org/officeDocument/2006/math" xmlns:v="urn:schemas-microsoft-com:vml" xmlns:wp14="http://schemas.microsoft.com/office/word/2010/wordprocessingDrawing" xmlns:wp="http://schemas.openxmlformats.org/drawingml/2006/wordprocessingDrawing" xmlns:w10="urn:schemas-microsoft-com:office:word" xmlns:w="http://schemas.openxmlformats.org/wordprocessingml/2006/main" xmlns:w14="http://schemas.microsoft.com/office/word/2010/wordml" xmlns:w15="http://schemas.microsoft.com/office/word/2012/wordml" xmlns:wpg="http://schemas.microsoft.com/office/word/2010/wordprocessingGroup" xmlns:wpi="http://schemas.microsoft.com/office/word/2010/wordprocessingInk" xmlns:wne="http://schemas.microsoft.com/office/word/2006/wordml" xmlns:wps="http://schemas.microsoft.com/office/word/2010/wordprocessingShape" mc:Ignorable="w14 w15 wp14">
+  <w:p>
+    <w:pPr>
+      <w:pStyle w:val="Footer"/>
+    </w:pPr>
+  </w:p>
+</w:ftr>
+</file>
+
+<file path=word/footnotes.xml><?xml version="1.0" encoding="utf-8"?>
+<w:footnotes xmlns:wpc="http://schemas.microsoft.com/office/word/2010/wordprocessingCanvas" xmlns:mc="http://schemas.openxmlformats.org/markup-compatibility/2006" xmlns:o="urn:schemas-microsoft-com:office:office" xmlns:r="http://schemas.openxmlformats.org/officeDocument/2006/relationships" xmlns:m="http://schemas.openxmlformats.org/officeDocument/2006/math" xmlns:v="urn:schemas-microsoft-com:vml" xmlns:wp14="http://schemas.microsoft.com/office/word/2010/wordprocessingDrawing" xmlns:wp="http://schemas.openxmlformats.org/drawingml/2006/wordprocessingDrawing" xmlns:w10="urn:schemas-microsoft-com:office:word" xmlns:w="http://schemas.openxmlformats.org/wordprocessingml/2006/main" xmlns:w14="http://schemas.microsoft.com/office/word/2010/wordml" xmlns:w15="http://schemas.microsoft.com/office/word/2012/wordml" xmlns:wpg="http://schemas.microsoft.com/office/word/2010/wordprocessingGroup" xmlns:wpi="http://schemas.microsoft.com/office/word/2010/wordprocessingInk" xmlns:wne="http://schemas.microsoft.com/office/word/2006/wordml" xmlns:wps="http://schemas.microsoft.com/office/word/2010/wordprocessingShape" mc:Ignorable="w14 w15 wp14">
+  <w:footnote w:type="separator" w:id="-1">
+    <w:p>
+      <w:pPr>
+        <w:spacing w:after="0" w:line="240" w:lineRule="auto"/>
+      </w:pPr>
+      <w:r>
+        <w:separator/>
+      </w:r>
+    </w:p>
+  </w:footnote>
+  <w:footnote w:type="continuationSeparator" w:id="0">
+    <w:p>
+      <w:pPr>
+        <w:spacing w:after="0" w:line="240" w:lineRule="auto"/>
+      </w:pPr>
+      <w:r>
+        <w:continuationSeparator/>
+      </w:r>
+    </w:p>
+  </w:footnote>
+</w:footnotes>
+</file>
+
+<file path=word/header1.xml><?xml version="1.0" encoding="utf-8"?>
+<w:hdr xmlns:wpc="http://schemas.microsoft.com/office/word/2010/wordprocessingCanvas" xmlns:mc="http://schemas.openxmlformats.org/markup-compatibility/2006" xmlns:o="urn:schemas-microsoft-com:office:office" xmlns:r="http://schemas.openxmlformats.org/officeDocument/2006/relationships" xmlns:m="http://schemas.openxmlformats.org/officeDocument/2006/math" xmlns:v="urn:schemas-microsoft-com:vml" xmlns:wp14="http://schemas.microsoft.com/office/word/2010/wordprocessingDrawing" xmlns:wp="http://schemas.openxmlformats.org/drawingml/2006/wordprocessingDrawing" xmlns:w10="urn:schemas-microsoft-com:office:word" xmlns:w="http://schemas.openxmlformats.org/wordprocessingml/2006/main" xmlns:w14="http://schemas.microsoft.com/office/word/2010/wordml" xmlns:w15="http://schemas.microsoft.com/office/word/2012/wordml" xmlns:wpg="http://schemas.microsoft.com/office/word/2010/wordprocessingGroup" xmlns:wpi="http://schemas.microsoft.com/office/word/2010/wordprocessingInk" xmlns:wne="http://schemas.microsoft.com/office/word/2006/wordml" xmlns:wps="http://schemas.microsoft.com/office/word/2010/wordprocessingShape" mc:Ignorable="w14 w15 wp14">
+  <w:p>
+    <w:pPr>
+      <w:pStyle w:val="Header"/>
+    </w:pPr>
+  </w:p>
+</w:hdr>
+</file>
+
+<file path=word/header2.xml><?xml version="1.0" encoding="utf-8"?>
+<w:hdr xmlns:wpc="http://schemas.microsoft.com/office/word/2010/wordprocessingCanvas" xmlns:mc="http://schemas.openxmlformats.org/markup-compatibility/2006" xmlns:o="urn:schemas-microsoft-com:office:office" xmlns:r="http://schemas.openxmlformats.org/officeDocument/2006/relationships" xmlns:m="http://schemas.openxmlformats.org/officeDocument/2006/math" xmlns:v="urn:schemas-microsoft-com:vml" xmlns:wp14="http://schemas.microsoft.com/office/word/2010/wordprocessingDrawing" xmlns:wp="http://schemas.openxmlformats.org/drawingml/2006/wordprocessingDrawing" xmlns:w10="urn:schemas-microsoft-com:office:word" xmlns:w="http://schemas.openxmlformats.org/wordprocessingml/2006/main" xmlns:w14="http://schemas.microsoft.com/office/word/2010/wordml" xmlns:w15="http://schemas.microsoft.com/office/word/2012/wordml" xmlns:wpg="http://schemas.microsoft.com/office/word/2010/wordprocessingGroup" xmlns:wpi="http://schemas.microsoft.com/office/word/2010/wordprocessingInk" xmlns:wne="http://schemas.microsoft.com/office/word/2006/wordml" xmlns:wps="http://schemas.microsoft.com/office/word/2010/wordprocessingShape" mc:Ignorable="w14 w15 wp14">
+  <w:p>
+    <w:pPr>
+      <w:pStyle w:val="Header"/>
+    </w:pPr>
+  </w:p>
+</w:hdr>
+</file>
+
+<file path=word/header3.xml><?xml version="1.0" encoding="utf-8"?>
+<w:hdr xmlns:wpc="http://schemas.microsoft.com/office/word/2010/wordprocessingCanvas" xmlns:mc="http://schemas.openxmlformats.org/markup-compatibility/2006" xmlns:o="urn:schemas-microsoft-com:office:office" xmlns:r="http://schemas.openxmlformats.org/officeDocument/2006/relationships" xmlns:m="http://schemas.openxmlformats.org/officeDocument/2006/math" xmlns:v="urn:schemas-microsoft-com:vml" xmlns:wp14="http://schemas.microsoft.com/office/word/2010/wordprocessingDrawing" xmlns:wp="http://schemas.openxmlformats.org/drawingml/2006/wordprocessingDrawing" xmlns:w10="urn:schemas-microsoft-com:office:word" xmlns:w="http://schemas.openxmlformats.org/wordprocessingml/2006/main" xmlns:w14="http://schemas.microsoft.com/office/word/2010/wordml" xmlns:w15="http://schemas.microsoft.com/office/word/2012/wordml" xmlns:wpg="http://schemas.microsoft.com/office/word/2010/wordprocessingGroup" xmlns:wpi="http://schemas.microsoft.com/office/word/2010/wordprocessingInk" xmlns:wne="http://schemas.microsoft.com/office/word/2006/wordml" xmlns:wps="http://schemas.microsoft.com/office/word/2010/wordprocessingShape" mc:Ignorable="w14 w15 wp14">
+  <w:p>
+    <w:pPr>
+      <w:pStyle w:val="Header"/>
+    </w:pPr>
+  </w:p>
+</w:hdr>
 </file>
 
 <file path=word/numbering.xml><?xml version="1.0" encoding="utf-8"?>
@@ -8419,6 +11180,98 @@
       <w:szCs w:val="32"/>
     </w:rPr>
   </w:style>
+  <w:style w:type="paragraph" w:styleId="TOCHeading">
+    <w:name w:val="TOC Heading"/>
+    <w:basedOn w:val="Heading1"/>
+    <w:next w:val="Normal"/>
+    <w:uiPriority w:val="39"/>
+    <w:unhideWhenUsed/>
+    <w:qFormat/>
+    <w:rsid w:val="00D219AD"/>
+    <w:pPr>
+      <w:outlineLvl w:val="9"/>
+    </w:pPr>
+  </w:style>
+  <w:style w:type="paragraph" w:styleId="TOC1">
+    <w:name w:val="toc 1"/>
+    <w:basedOn w:val="Normal"/>
+    <w:next w:val="Normal"/>
+    <w:autoRedefine/>
+    <w:uiPriority w:val="39"/>
+    <w:unhideWhenUsed/>
+    <w:rsid w:val="00D219AD"/>
+    <w:pPr>
+      <w:spacing w:after="100"/>
+    </w:pPr>
+  </w:style>
+  <w:style w:type="paragraph" w:styleId="TOC2">
+    <w:name w:val="toc 2"/>
+    <w:basedOn w:val="Normal"/>
+    <w:next w:val="Normal"/>
+    <w:autoRedefine/>
+    <w:uiPriority w:val="39"/>
+    <w:unhideWhenUsed/>
+    <w:rsid w:val="00D219AD"/>
+    <w:pPr>
+      <w:spacing w:after="100"/>
+      <w:ind w:left="220"/>
+    </w:pPr>
+  </w:style>
+  <w:style w:type="character" w:styleId="Hyperlink">
+    <w:name w:val="Hyperlink"/>
+    <w:basedOn w:val="DefaultParagraphFont"/>
+    <w:uiPriority w:val="99"/>
+    <w:unhideWhenUsed/>
+    <w:rsid w:val="00D219AD"/>
+    <w:rPr>
+      <w:color w:val="0563C1" w:themeColor="hyperlink"/>
+      <w:u w:val="single"/>
+    </w:rPr>
+  </w:style>
+  <w:style w:type="paragraph" w:styleId="Header">
+    <w:name w:val="header"/>
+    <w:basedOn w:val="Normal"/>
+    <w:link w:val="HeaderChar"/>
+    <w:uiPriority w:val="99"/>
+    <w:unhideWhenUsed/>
+    <w:rsid w:val="00D219AD"/>
+    <w:pPr>
+      <w:tabs>
+        <w:tab w:val="center" w:pos="4680"/>
+        <w:tab w:val="right" w:pos="9360"/>
+      </w:tabs>
+      <w:spacing w:after="0" w:line="240" w:lineRule="auto"/>
+    </w:pPr>
+  </w:style>
+  <w:style w:type="character" w:customStyle="1" w:styleId="HeaderChar">
+    <w:name w:val="Header Char"/>
+    <w:basedOn w:val="DefaultParagraphFont"/>
+    <w:link w:val="Header"/>
+    <w:uiPriority w:val="99"/>
+    <w:rsid w:val="00D219AD"/>
+  </w:style>
+  <w:style w:type="paragraph" w:styleId="Footer">
+    <w:name w:val="footer"/>
+    <w:basedOn w:val="Normal"/>
+    <w:link w:val="FooterChar"/>
+    <w:uiPriority w:val="99"/>
+    <w:unhideWhenUsed/>
+    <w:rsid w:val="00D219AD"/>
+    <w:pPr>
+      <w:tabs>
+        <w:tab w:val="center" w:pos="4680"/>
+        <w:tab w:val="right" w:pos="9360"/>
+      </w:tabs>
+      <w:spacing w:after="0" w:line="240" w:lineRule="auto"/>
+    </w:pPr>
+  </w:style>
+  <w:style w:type="character" w:customStyle="1" w:styleId="FooterChar">
+    <w:name w:val="Footer Char"/>
+    <w:basedOn w:val="DefaultParagraphFont"/>
+    <w:link w:val="Footer"/>
+    <w:uiPriority w:val="99"/>
+    <w:rsid w:val="00D219AD"/>
+  </w:style>
 </w:styles>
 </file>
 
@@ -8681,4 +11534,16 @@
     </a:ext>
   </a:extLst>
 </a:theme>
+</file>
+
+<file path=customXml/item1.xml><?xml version="1.0" encoding="utf-8"?>
+<b:Sources xmlns:b="http://schemas.openxmlformats.org/officeDocument/2006/bibliography" xmlns="http://schemas.openxmlformats.org/officeDocument/2006/bibliography" SelectedStyle="\APASixthEditionOfficeOnline.xsl" StyleName="APA" Version="6"/>
+</file>
+
+<file path=customXml/itemProps1.xml><?xml version="1.0" encoding="utf-8"?>
+<ds:datastoreItem xmlns:ds="http://schemas.openxmlformats.org/officeDocument/2006/customXml" ds:itemID="{DB576D27-136D-4C11-A687-FDD2247E93D7}">
+  <ds:schemaRefs>
+    <ds:schemaRef ds:uri="http://schemas.openxmlformats.org/officeDocument/2006/bibliography"/>
+  </ds:schemaRefs>
+</ds:datastoreItem>
 </file>
</xml_diff>